<commit_message>
Update Parser part in the report
</commit_message>
<xml_diff>
--- a/Documentation/Sean's part in final report.docx
+++ b/Documentation/Sean's part in final report.docx
@@ -375,15 +375,7 @@
               <w:t>-</w:t>
             </w:r>
             <w:r>
-              <w:t xml:space="preserve">Relationship checking, like “is 4 parent of 6”, can be done in </w:t>
-            </w:r>
-            <w:proofErr w:type="gramStart"/>
-            <w:r>
-              <w:t>O(</w:t>
-            </w:r>
-            <w:proofErr w:type="gramEnd"/>
-            <w:r>
-              <w:t>1).</w:t>
+              <w:t>Relationship checking, like “is 4 parent of 6”, can be done in O(1).</w:t>
             </w:r>
           </w:p>
           <w:p/>
@@ -412,15 +404,7 @@
               <w:t>-</w:t>
             </w:r>
             <w:r>
-              <w:t xml:space="preserve">Retrieving all data relating to a key, like “get all parent of 4”, will be </w:t>
-            </w:r>
-            <w:proofErr w:type="gramStart"/>
-            <w:r>
-              <w:t>O(</w:t>
-            </w:r>
-            <w:proofErr w:type="gramEnd"/>
-            <w:r>
-              <w:t>N).</w:t>
+              <w:t>Retrieving all data relating to a key, like “get all parent of 4”, will be O(N).</w:t>
             </w:r>
           </w:p>
           <w:p/>
@@ -429,15 +413,7 @@
               <w:t>-</w:t>
             </w:r>
             <w:r>
-              <w:t xml:space="preserve">When parsing source code, we cannot fix an initial size for this table from the beginning and have to resize every time the contained data reached a limit. This resize process is </w:t>
-            </w:r>
-            <w:proofErr w:type="gramStart"/>
-            <w:r>
-              <w:t>O(</w:t>
-            </w:r>
-            <w:proofErr w:type="gramEnd"/>
-            <w:r>
-              <w:t>N</w:t>
+              <w:t>When parsing source code, we cannot fix an initial size for this table from the beginning and have to resize every time the contained data reached a limit. This resize process is O(N</w:t>
             </w:r>
             <w:r>
               <w:rPr>
@@ -547,15 +523,7 @@
               <w:t>-</w:t>
             </w:r>
             <w:r>
-              <w:t xml:space="preserve">Retrieving all data relating to a key, like “get all parent of 4”, will be </w:t>
-            </w:r>
-            <w:proofErr w:type="gramStart"/>
-            <w:r>
-              <w:t>O(</w:t>
-            </w:r>
-            <w:proofErr w:type="gramEnd"/>
-            <w:r>
-              <w:t>1).</w:t>
+              <w:t>Retrieving all data relating to a key, like “get all parent of 4”, will be O(1).</w:t>
             </w:r>
           </w:p>
           <w:p/>
@@ -584,15 +552,7 @@
               <w:t>-</w:t>
             </w:r>
             <w:r>
-              <w:t xml:space="preserve">Relationship checking, like “is 4 parent of 6”, can be done in </w:t>
-            </w:r>
-            <w:proofErr w:type="gramStart"/>
-            <w:r>
-              <w:t>O(</w:t>
-            </w:r>
-            <w:proofErr w:type="gramEnd"/>
-            <w:r>
-              <w:t>N).</w:t>
+              <w:t>Relationship checking, like “is 4 parent of 6”, can be done in O(N).</w:t>
             </w:r>
           </w:p>
           <w:p/>
@@ -800,28 +760,7 @@
       </w:pPr>
       <w:r>
         <w:tab/>
-        <w:t xml:space="preserve">-2 tables to check </w:t>
-      </w:r>
-      <w:proofErr w:type="spellStart"/>
-      <w:proofErr w:type="gramStart"/>
-      <w:r>
-        <w:t>isParent</w:t>
-      </w:r>
-      <w:proofErr w:type="spellEnd"/>
-      <w:r>
-        <w:t>(</w:t>
-      </w:r>
-      <w:proofErr w:type="gramEnd"/>
-      <w:r>
-        <w:t xml:space="preserve">) and </w:t>
-      </w:r>
-      <w:proofErr w:type="spellStart"/>
-      <w:r>
-        <w:t>isParentStar</w:t>
-      </w:r>
-      <w:proofErr w:type="spellEnd"/>
-      <w:r>
-        <w:t>(),</w:t>
+        <w:t>-2 tables to check isParent() and isParentStar(),</w:t>
       </w:r>
     </w:p>
     <w:p>
@@ -874,16 +813,16 @@
           <w:noProof/>
         </w:rPr>
         <w:drawing>
-          <wp:anchor distT="0" distB="0" distL="114300" distR="114300" simplePos="0" relativeHeight="251661312" behindDoc="0" locked="0" layoutInCell="1" allowOverlap="1" wp14:anchorId="7023A6CA" wp14:editId="22C27C36">
+          <wp:anchor distT="0" distB="0" distL="114300" distR="114300" simplePos="0" relativeHeight="251661312" behindDoc="0" locked="0" layoutInCell="1" allowOverlap="1" wp14:anchorId="37D888C3" wp14:editId="09037FDA">
             <wp:simplePos x="0" y="0"/>
             <wp:positionH relativeFrom="column">
-              <wp:posOffset>1066800</wp:posOffset>
+              <wp:posOffset>2781300</wp:posOffset>
             </wp:positionH>
             <wp:positionV relativeFrom="paragraph">
-              <wp:posOffset>269875</wp:posOffset>
+              <wp:posOffset>267335</wp:posOffset>
             </wp:positionV>
-            <wp:extent cx="4238625" cy="2905125"/>
-            <wp:effectExtent l="0" t="0" r="9525" b="0"/>
+            <wp:extent cx="3543300" cy="2209800"/>
+            <wp:effectExtent l="0" t="0" r="19050" b="0"/>
             <wp:wrapSquare wrapText="bothSides"/>
             <wp:docPr id="2" name="Diagram 2"/>
             <wp:cNvGraphicFramePr/>
@@ -907,11 +846,66 @@
       <w:pPr>
         <w:ind w:left="360"/>
       </w:pPr>
-    </w:p>
-    <w:p>
-      <w:pPr>
-        <w:ind w:left="360"/>
-      </w:pPr>
+      <w:r>
+        <w:rPr>
+          <w:noProof/>
+        </w:rPr>
+        <w:drawing>
+          <wp:anchor distT="0" distB="0" distL="114300" distR="114300" simplePos="0" relativeHeight="251689984" behindDoc="0" locked="0" layoutInCell="1" allowOverlap="1" wp14:anchorId="1EEEA604" wp14:editId="4463AB6A">
+            <wp:simplePos x="0" y="0"/>
+            <wp:positionH relativeFrom="column">
+              <wp:posOffset>314325</wp:posOffset>
+            </wp:positionH>
+            <wp:positionV relativeFrom="paragraph">
+              <wp:posOffset>51435</wp:posOffset>
+            </wp:positionV>
+            <wp:extent cx="1757680" cy="1854200"/>
+            <wp:effectExtent l="0" t="0" r="0" b="0"/>
+            <wp:wrapSquare wrapText="bothSides"/>
+            <wp:docPr id="25" name="Picture 25"/>
+            <wp:cNvGraphicFramePr>
+              <a:graphicFrameLocks xmlns:a="http://schemas.openxmlformats.org/drawingml/2006/main" noChangeAspect="1"/>
+            </wp:cNvGraphicFramePr>
+            <a:graphic xmlns:a="http://schemas.openxmlformats.org/drawingml/2006/main">
+              <a:graphicData uri="http://schemas.openxmlformats.org/drawingml/2006/picture">
+                <pic:pic xmlns:pic="http://schemas.openxmlformats.org/drawingml/2006/picture">
+                  <pic:nvPicPr>
+                    <pic:cNvPr id="25" name="maps5.jpg"/>
+                    <pic:cNvPicPr/>
+                  </pic:nvPicPr>
+                  <pic:blipFill>
+                    <a:blip r:embed="rId12">
+                      <a:extLst>
+                        <a:ext uri="{28A0092B-C50C-407E-A947-70E740481C1C}">
+                          <a14:useLocalDpi xmlns:a14="http://schemas.microsoft.com/office/drawing/2010/main" val="0"/>
+                        </a:ext>
+                      </a:extLst>
+                    </a:blip>
+                    <a:stretch>
+                      <a:fillRect/>
+                    </a:stretch>
+                  </pic:blipFill>
+                  <pic:spPr>
+                    <a:xfrm>
+                      <a:off x="0" y="0"/>
+                      <a:ext cx="1757680" cy="1854200"/>
+                    </a:xfrm>
+                    <a:prstGeom prst="rect">
+                      <a:avLst/>
+                    </a:prstGeom>
+                  </pic:spPr>
+                </pic:pic>
+              </a:graphicData>
+            </a:graphic>
+            <wp14:sizeRelH relativeFrom="page">
+              <wp14:pctWidth>0</wp14:pctWidth>
+            </wp14:sizeRelH>
+            <wp14:sizeRelV relativeFrom="page">
+              <wp14:pctHeight>0</wp14:pctHeight>
+            </wp14:sizeRelV>
+          </wp:anchor>
+        </w:drawing>
+      </w:r>
     </w:p>
     <w:p>
       <w:pPr>
@@ -1031,15 +1025,7 @@
         <w:t xml:space="preserve"> is simple, which contain only a vector in it. ListTable</w:t>
       </w:r>
       <w:r>
-        <w:t xml:space="preserve"> is used to store non-relationship data like Procedures, Variables, Constants, </w:t>
-      </w:r>
-      <w:proofErr w:type="gramStart"/>
-      <w:r>
-        <w:t>Statements</w:t>
-      </w:r>
-      <w:proofErr w:type="gramEnd"/>
-      <w:r>
-        <w:t>.</w:t>
+        <w:t xml:space="preserve"> is used to store non-relationship data like Procedures, Variables, Constants, Statements.</w:t>
       </w:r>
     </w:p>
     <w:p>
@@ -1050,15 +1036,7 @@
         <w:t>MapTable is more complicated wh</w:t>
       </w:r>
       <w:r>
-        <w:t xml:space="preserve">ich used </w:t>
-      </w:r>
-      <w:proofErr w:type="spellStart"/>
-      <w:r>
-        <w:t>c++</w:t>
-      </w:r>
-      <w:proofErr w:type="spellEnd"/>
-      <w:r>
-        <w:t xml:space="preserve"> map data structure.</w:t>
+        <w:t>ich used c++ map data structure.</w:t>
       </w:r>
       <w:r>
         <w:t xml:space="preserve"> MapTable is also generic but only accept key and value of the same data type because of</w:t>
@@ -1068,6 +1046,9 @@
       </w:r>
       <w:r>
         <w:t xml:space="preserve"> “star” relationship. MapTable is used for relationship data like follow, modify, use, parent, call, next, contain, sibling.</w:t>
+      </w:r>
+      <w:r>
+        <w:t xml:space="preserve"> Furthermore, MapTable has the ability to build the Star Relationship table by itself.</w:t>
       </w:r>
     </w:p>
     <w:p>
@@ -1111,6 +1092,9 @@
       </w:r>
       <w:r>
         <w:t>h a reasonable time complexity.</w:t>
+      </w:r>
+      <w:r>
+        <w:t xml:space="preserve"> Due to access to an element of a C++ map is O(log(N)), we have the time complexity as below.</w:t>
       </w:r>
     </w:p>
     <w:tbl>
@@ -1394,60 +1378,16 @@
       <w:pPr>
         <w:ind w:left="360"/>
       </w:pPr>
-      <w:proofErr w:type="spellStart"/>
-      <w:r>
-        <w:t>MapTable</w:t>
-      </w:r>
-      <w:proofErr w:type="spellEnd"/>
-      <w:r>
-        <w:t xml:space="preserve"> &lt;</w:t>
-      </w:r>
-      <w:proofErr w:type="spellStart"/>
-      <w:r>
-        <w:t>int</w:t>
-      </w:r>
-      <w:proofErr w:type="spellEnd"/>
-      <w:r>
-        <w:t xml:space="preserve">&gt; </w:t>
-      </w:r>
-      <w:proofErr w:type="spellStart"/>
-      <w:r>
-        <w:t>NextTable</w:t>
-      </w:r>
-      <w:proofErr w:type="spellEnd"/>
-      <w:r>
-        <w:t>;</w:t>
+      <w:r>
+        <w:t>MapTable &lt;int&gt; NextTable;</w:t>
       </w:r>
     </w:p>
     <w:p>
       <w:pPr>
         <w:ind w:left="360"/>
       </w:pPr>
-      <w:proofErr w:type="spellStart"/>
-      <w:proofErr w:type="gramStart"/>
-      <w:r>
-        <w:t>keyValue</w:t>
-      </w:r>
-      <w:proofErr w:type="spellEnd"/>
-      <w:proofErr w:type="gramEnd"/>
-      <w:r>
-        <w:t xml:space="preserve"> (Map of type &lt;</w:t>
-      </w:r>
-      <w:proofErr w:type="spellStart"/>
-      <w:r>
-        <w:t>int</w:t>
-      </w:r>
-      <w:proofErr w:type="spellEnd"/>
-      <w:r>
-        <w:t>, vector&lt;</w:t>
-      </w:r>
-      <w:proofErr w:type="spellStart"/>
-      <w:r>
-        <w:t>int</w:t>
-      </w:r>
-      <w:proofErr w:type="spellEnd"/>
-      <w:r>
-        <w:t xml:space="preserve">&gt;&gt;) </w:t>
+      <w:r>
+        <w:t xml:space="preserve">keyValue (Map of type &lt;int, vector&lt;int&gt;&gt;) </w:t>
       </w:r>
     </w:p>
     <w:p>
@@ -1455,46 +1395,15 @@
         <w:ind w:left="360"/>
       </w:pPr>
       <w:r>
-        <w:t>Possible value pairs: (1</w:t>
-      </w:r>
-      <w:proofErr w:type="gramStart"/>
-      <w:r>
-        <w:t>,2</w:t>
-      </w:r>
-      <w:proofErr w:type="gramEnd"/>
-      <w:r>
-        <w:t>), (2,3), (3, 4), (4, 5)</w:t>
+        <w:t>Possible value pairs: (1,2), (2,3), (3, 4), (4, 5)</w:t>
       </w:r>
     </w:p>
     <w:p>
       <w:pPr>
         <w:ind w:left="360"/>
       </w:pPr>
-      <w:proofErr w:type="spellStart"/>
-      <w:proofErr w:type="gramStart"/>
-      <w:r>
-        <w:t>valueKey</w:t>
-      </w:r>
-      <w:proofErr w:type="spellEnd"/>
-      <w:proofErr w:type="gramEnd"/>
-      <w:r>
-        <w:t xml:space="preserve"> (Map of type &lt;</w:t>
-      </w:r>
-      <w:proofErr w:type="spellStart"/>
-      <w:r>
-        <w:t>int</w:t>
-      </w:r>
-      <w:proofErr w:type="spellEnd"/>
-      <w:r>
-        <w:t>, vector&lt;</w:t>
-      </w:r>
-      <w:proofErr w:type="spellStart"/>
-      <w:r>
-        <w:t>int</w:t>
-      </w:r>
-      <w:proofErr w:type="spellEnd"/>
-      <w:r>
-        <w:t xml:space="preserve">&gt;&gt;) </w:t>
+      <w:r>
+        <w:t xml:space="preserve">valueKey (Map of type &lt;int, vector&lt;int&gt;&gt;) </w:t>
       </w:r>
     </w:p>
     <w:p>
@@ -1502,46 +1411,15 @@
         <w:ind w:left="360"/>
       </w:pPr>
       <w:r>
-        <w:t>Possible value pairs: (2</w:t>
-      </w:r>
-      <w:proofErr w:type="gramStart"/>
-      <w:r>
-        <w:t>,1</w:t>
-      </w:r>
-      <w:proofErr w:type="gramEnd"/>
-      <w:r>
-        <w:t>), (3,2), (4, 3), (5, 4)</w:t>
+        <w:t>Possible value pairs: (2,1), (3,2), (4, 3), (5, 4)</w:t>
       </w:r>
     </w:p>
     <w:p>
       <w:pPr>
         <w:ind w:left="360"/>
       </w:pPr>
-      <w:proofErr w:type="spellStart"/>
-      <w:proofErr w:type="gramStart"/>
-      <w:r>
-        <w:t>keyValueStar</w:t>
-      </w:r>
-      <w:proofErr w:type="spellEnd"/>
-      <w:proofErr w:type="gramEnd"/>
-      <w:r>
-        <w:t xml:space="preserve"> (Map of type &lt;</w:t>
-      </w:r>
-      <w:proofErr w:type="spellStart"/>
-      <w:r>
-        <w:t>int</w:t>
-      </w:r>
-      <w:proofErr w:type="spellEnd"/>
-      <w:r>
-        <w:t>, vector&lt;</w:t>
-      </w:r>
-      <w:proofErr w:type="spellStart"/>
-      <w:r>
-        <w:t>int</w:t>
-      </w:r>
-      <w:proofErr w:type="spellEnd"/>
-      <w:r>
-        <w:t>&gt;&gt;)</w:t>
+      <w:r>
+        <w:t>keyValueStar (Map of type &lt;int, vector&lt;int&gt;&gt;)</w:t>
       </w:r>
     </w:p>
     <w:p>
@@ -1585,29 +1463,13 @@
         <w:ind w:left="360"/>
       </w:pPr>
       <w:r>
-        <w:t xml:space="preserve">The tricky part here is that we cannot save Next Star so it will be </w:t>
-      </w:r>
-      <w:proofErr w:type="gramStart"/>
-      <w:r>
-        <w:t>O(</w:t>
-      </w:r>
-      <w:proofErr w:type="gramEnd"/>
-      <w:r>
-        <w:t>N) if we do a trivial CFG travel</w:t>
+        <w:t>The tricky part here is that we cannot save Next Star so it will be O(N) if we do a trivial CFG travel</w:t>
       </w:r>
       <w:r>
         <w:t>.</w:t>
       </w:r>
       <w:r>
-        <w:t xml:space="preserve"> However we managed to reduce this to </w:t>
-      </w:r>
-      <w:proofErr w:type="gramStart"/>
-      <w:r>
-        <w:t>O(</w:t>
-      </w:r>
-      <w:proofErr w:type="gramEnd"/>
-      <w:r>
-        <w:t>1)</w:t>
+        <w:t xml:space="preserve"> However we managed to reduce this to O(1)</w:t>
       </w:r>
       <w:r>
         <w:t xml:space="preserve"> by apply some strategies</w:t>
@@ -1985,15 +1847,7 @@
                               <w:jc w:val="center"/>
                             </w:pPr>
                             <w:r>
-                              <w:t xml:space="preserve">Is </w:t>
-                            </w:r>
-                            <w:proofErr w:type="spellStart"/>
-                            <w:r>
-                              <w:t>stmt</w:t>
-                            </w:r>
-                            <w:proofErr w:type="spellEnd"/>
-                            <w:r>
-                              <w:t xml:space="preserve"> 1 &lt; stmt2</w:t>
+                              <w:t>Is stmt 1 &lt; stmt2</w:t>
                             </w:r>
                           </w:p>
                         </w:txbxContent>
@@ -2026,15 +1880,7 @@
                         <w:jc w:val="center"/>
                       </w:pPr>
                       <w:r>
-                        <w:t xml:space="preserve">Is </w:t>
-                      </w:r>
-                      <w:proofErr w:type="spellStart"/>
-                      <w:r>
-                        <w:t>stmt</w:t>
-                      </w:r>
-                      <w:proofErr w:type="spellEnd"/>
-                      <w:r>
-                        <w:t xml:space="preserve"> 1 &lt; stmt2</w:t>
+                        <w:t>Is stmt 1 &lt; stmt2</w:t>
                       </w:r>
                     </w:p>
                   </w:txbxContent>
@@ -2657,15 +2503,7 @@
     </w:p>
     <w:p>
       <w:r>
-        <w:t xml:space="preserve">The information of common WHILE and IF parent is saved beforehand so the complexity of this algorithm is </w:t>
-      </w:r>
-      <w:proofErr w:type="gramStart"/>
-      <w:r>
-        <w:t>O(</w:t>
-      </w:r>
-      <w:proofErr w:type="gramEnd"/>
-      <w:r>
-        <w:t>1).</w:t>
+        <w:t>The information of common WHILE and IF parent is saved beforehand so the complexity of this algorithm is O(1).</w:t>
       </w:r>
     </w:p>
     <w:p>
@@ -2708,7 +2546,7 @@
                     <pic:cNvPicPr/>
                   </pic:nvPicPr>
                   <pic:blipFill>
-                    <a:blip r:embed="rId12">
+                    <a:blip r:embed="rId13">
                       <a:extLst>
                         <a:ext uri="{28A0092B-C50C-407E-A947-70E740481C1C}">
                           <a14:useLocalDpi xmlns:a14="http://schemas.microsoft.com/office/drawing/2010/main" val="0"/>
@@ -2825,27 +2663,1519 @@
         <w:t xml:space="preserve">Affect* is similar to affect except that </w:t>
       </w:r>
       <w:r>
-        <w:t>we will maintain a list of mo</w:t>
+        <w:t xml:space="preserve">we will maintain a list of modified variables, </w:t>
+      </w:r>
+      <w:r>
+        <w:t>when we meet a statement that modifies</w:t>
+      </w:r>
+      <w:r>
+        <w:t xml:space="preserve"> a variable in this list, instead of stop traveling, we remove that variable from the list. In addition, when meet a statement that uses one of the modified variable, we add the modified variable of that statement </w:t>
+      </w:r>
+      <w:r>
+        <w:t>to the list of modified variable. Beside that we also apply some minor strategies to dealing with WHILE loop because it can contain some tricky cases sometime</w:t>
+      </w:r>
+      <w:r>
+        <w:t>s</w:t>
+      </w:r>
+      <w:r>
+        <w:t>.</w:t>
+      </w:r>
+    </w:p>
+    <w:p>
+      <w:r>
+        <w:br w:type="page"/>
+      </w:r>
+    </w:p>
+    <w:p>
+      <w:r>
+        <w:lastRenderedPageBreak/>
+        <w:t>Parser //this will be short because nothing much to say here and it is not the highlight point as well</w:t>
+      </w:r>
+    </w:p>
+    <w:p>
+      <w:r>
+        <w:t xml:space="preserve">Parser </w:t>
+      </w:r>
+      <w:r>
+        <w:t xml:space="preserve">is in charge of reading source file, getting tokens from source </w:t>
+      </w:r>
+      <w:r>
+        <w:t>code</w:t>
+      </w:r>
+      <w:r>
+        <w:t xml:space="preserve"> and process that token in an order.</w:t>
+      </w:r>
+      <w:r>
+        <w:t xml:space="preserve"> </w:t>
+      </w:r>
+      <w:r>
+        <w:t xml:space="preserve">Parser will return an error and stop the program when it meets a syntax error in the source </w:t>
+      </w:r>
+      <w:r>
+        <w:t>code</w:t>
+      </w:r>
+      <w:r>
+        <w:t>.</w:t>
+      </w:r>
+      <w:r>
+        <w:t xml:space="preserve"> Parser will only read and store the trivial relatio</w:t>
+      </w:r>
+      <w:r>
+        <w:t xml:space="preserve">n and the more complex one will the handle by </w:t>
+      </w:r>
+      <w:r>
+        <w:t>DesignExtractor.</w:t>
+      </w:r>
+      <w:r>
+        <w:t xml:space="preserve"> Parser will not directly save data </w:t>
+      </w:r>
+      <w:r>
+        <w:t>when it parses the source code but save this as temporary data</w:t>
+      </w:r>
+      <w:r>
+        <w:t xml:space="preserve"> first.</w:t>
+      </w:r>
+      <w:r>
+        <w:t xml:space="preserve"> </w:t>
+      </w:r>
+      <w:r>
+        <w:t>By doing this, we are able to do unit testing for parser</w:t>
+      </w:r>
+      <w:r>
+        <w:t xml:space="preserve"> to see if the information it parse if correct or not before it actually being save in the PKB.</w:t>
       </w:r>
       <w:bookmarkStart w:id="2" w:name="_GoBack"/>
       <w:bookmarkEnd w:id="2"/>
-      <w:r>
-        <w:t xml:space="preserve">dified variables, </w:t>
-      </w:r>
-      <w:r>
-        <w:t>when we meet a statement that modifies</w:t>
-      </w:r>
-      <w:r>
-        <w:t xml:space="preserve"> a variable in this list, instead of stop traveling, we remove that variable from the list. In addition, when meet a statement that uses one of the modified variable, we add the modified variable of that statement </w:t>
-      </w:r>
-      <w:r>
-        <w:t>to the list of modified variable. Beside that we also apply some minor strategies to dealing with WHILE loop because it can contain some tricky cases sometime</w:t>
-      </w:r>
-      <w:r>
-        <w:t>s</w:t>
-      </w:r>
-      <w:r>
-        <w:t>.</w:t>
+    </w:p>
+    <w:p>
+      <w:r>
+        <w:rPr>
+          <w:noProof/>
+        </w:rPr>
+        <mc:AlternateContent>
+          <mc:Choice Requires="wps">
+            <w:drawing>
+              <wp:anchor distT="0" distB="0" distL="114300" distR="114300" simplePos="0" relativeHeight="251724800" behindDoc="0" locked="0" layoutInCell="1" allowOverlap="1" wp14:anchorId="550D01A9" wp14:editId="6F05836A">
+                <wp:simplePos x="0" y="0"/>
+                <wp:positionH relativeFrom="column">
+                  <wp:posOffset>2114549</wp:posOffset>
+                </wp:positionH>
+                <wp:positionV relativeFrom="paragraph">
+                  <wp:posOffset>1226185</wp:posOffset>
+                </wp:positionV>
+                <wp:extent cx="1019175" cy="1047750"/>
+                <wp:effectExtent l="38100" t="38100" r="28575" b="19050"/>
+                <wp:wrapNone/>
+                <wp:docPr id="36" name="Straight Arrow Connector 36"/>
+                <wp:cNvGraphicFramePr/>
+                <a:graphic xmlns:a="http://schemas.openxmlformats.org/drawingml/2006/main">
+                  <a:graphicData uri="http://schemas.microsoft.com/office/word/2010/wordprocessingShape">
+                    <wps:wsp>
+                      <wps:cNvCnPr/>
+                      <wps:spPr>
+                        <a:xfrm flipH="1" flipV="1">
+                          <a:off x="0" y="0"/>
+                          <a:ext cx="1019175" cy="1047750"/>
+                        </a:xfrm>
+                        <a:prstGeom prst="straightConnector1">
+                          <a:avLst/>
+                        </a:prstGeom>
+                        <a:ln w="28575">
+                          <a:tailEnd type="triangle"/>
+                        </a:ln>
+                      </wps:spPr>
+                      <wps:style>
+                        <a:lnRef idx="1">
+                          <a:schemeClr val="accent1"/>
+                        </a:lnRef>
+                        <a:fillRef idx="0">
+                          <a:schemeClr val="accent1"/>
+                        </a:fillRef>
+                        <a:effectRef idx="0">
+                          <a:schemeClr val="accent1"/>
+                        </a:effectRef>
+                        <a:fontRef idx="minor">
+                          <a:schemeClr val="tx1"/>
+                        </a:fontRef>
+                      </wps:style>
+                      <wps:bodyPr/>
+                    </wps:wsp>
+                  </a:graphicData>
+                </a:graphic>
+                <wp14:sizeRelH relativeFrom="margin">
+                  <wp14:pctWidth>0</wp14:pctWidth>
+                </wp14:sizeRelH>
+                <wp14:sizeRelV relativeFrom="margin">
+                  <wp14:pctHeight>0</wp14:pctHeight>
+                </wp14:sizeRelV>
+              </wp:anchor>
+            </w:drawing>
+          </mc:Choice>
+          <mc:Fallback>
+            <w:pict>
+              <v:shapetype w14:anchorId="5ED953F5" id="_x0000_t32" coordsize="21600,21600" o:spt="32" o:oned="t" path="m,l21600,21600e" filled="f">
+                <v:path arrowok="t" fillok="f" o:connecttype="none"/>
+                <o:lock v:ext="edit" shapetype="t"/>
+              </v:shapetype>
+              <v:shape id="Straight Arrow Connector 36" o:spid="_x0000_s1026" type="#_x0000_t32" style="position:absolute;margin-left:166.5pt;margin-top:96.55pt;width:80.25pt;height:82.5pt;flip:x y;z-index:251724800;visibility:visible;mso-wrap-style:square;mso-width-percent:0;mso-height-percent:0;mso-wrap-distance-left:9pt;mso-wrap-distance-top:0;mso-wrap-distance-right:9pt;mso-wrap-distance-bottom:0;mso-position-horizontal:absolute;mso-position-horizontal-relative:text;mso-position-vertical:absolute;mso-position-vertical-relative:text;mso-width-percent:0;mso-height-percent:0;mso-width-relative:margin;mso-height-relative:margin" o:gfxdata="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" strokecolor="#5b9bd5 [3204]" strokeweight="2.25pt">
+                <v:stroke endarrow="block" joinstyle="miter"/>
+              </v:shape>
+            </w:pict>
+          </mc:Fallback>
+        </mc:AlternateContent>
+      </w:r>
+      <w:r>
+        <w:rPr>
+          <w:noProof/>
+        </w:rPr>
+        <mc:AlternateContent>
+          <mc:Choice Requires="wps">
+            <w:drawing>
+              <wp:anchor distT="0" distB="0" distL="114300" distR="114300" simplePos="0" relativeHeight="251722752" behindDoc="0" locked="0" layoutInCell="1" allowOverlap="1" wp14:anchorId="6E0BB2FD" wp14:editId="51DE8BCB">
+                <wp:simplePos x="0" y="0"/>
+                <wp:positionH relativeFrom="column">
+                  <wp:posOffset>2952750</wp:posOffset>
+                </wp:positionH>
+                <wp:positionV relativeFrom="paragraph">
+                  <wp:posOffset>2445385</wp:posOffset>
+                </wp:positionV>
+                <wp:extent cx="638175" cy="171450"/>
+                <wp:effectExtent l="38100" t="19050" r="9525" b="76200"/>
+                <wp:wrapNone/>
+                <wp:docPr id="35" name="Straight Arrow Connector 35"/>
+                <wp:cNvGraphicFramePr/>
+                <a:graphic xmlns:a="http://schemas.openxmlformats.org/drawingml/2006/main">
+                  <a:graphicData uri="http://schemas.microsoft.com/office/word/2010/wordprocessingShape">
+                    <wps:wsp>
+                      <wps:cNvCnPr/>
+                      <wps:spPr>
+                        <a:xfrm flipH="1">
+                          <a:off x="0" y="0"/>
+                          <a:ext cx="638175" cy="171450"/>
+                        </a:xfrm>
+                        <a:prstGeom prst="straightConnector1">
+                          <a:avLst/>
+                        </a:prstGeom>
+                        <a:ln w="28575">
+                          <a:tailEnd type="triangle"/>
+                        </a:ln>
+                      </wps:spPr>
+                      <wps:style>
+                        <a:lnRef idx="1">
+                          <a:schemeClr val="accent1"/>
+                        </a:lnRef>
+                        <a:fillRef idx="0">
+                          <a:schemeClr val="accent1"/>
+                        </a:fillRef>
+                        <a:effectRef idx="0">
+                          <a:schemeClr val="accent1"/>
+                        </a:effectRef>
+                        <a:fontRef idx="minor">
+                          <a:schemeClr val="tx1"/>
+                        </a:fontRef>
+                      </wps:style>
+                      <wps:bodyPr/>
+                    </wps:wsp>
+                  </a:graphicData>
+                </a:graphic>
+                <wp14:sizeRelH relativeFrom="margin">
+                  <wp14:pctWidth>0</wp14:pctWidth>
+                </wp14:sizeRelH>
+                <wp14:sizeRelV relativeFrom="margin">
+                  <wp14:pctHeight>0</wp14:pctHeight>
+                </wp14:sizeRelV>
+              </wp:anchor>
+            </w:drawing>
+          </mc:Choice>
+          <mc:Fallback>
+            <w:pict>
+              <v:shape w14:anchorId="45094FC3" id="Straight Arrow Connector 35" o:spid="_x0000_s1026" type="#_x0000_t32" style="position:absolute;margin-left:232.5pt;margin-top:192.55pt;width:50.25pt;height:13.5pt;flip:x;z-index:251722752;visibility:visible;mso-wrap-style:square;mso-width-percent:0;mso-height-percent:0;mso-wrap-distance-left:9pt;mso-wrap-distance-top:0;mso-wrap-distance-right:9pt;mso-wrap-distance-bottom:0;mso-position-horizontal:absolute;mso-position-horizontal-relative:text;mso-position-vertical:absolute;mso-position-vertical-relative:text;mso-width-percent:0;mso-height-percent:0;mso-width-relative:margin;mso-height-relative:margin" o:gfxdata="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" strokecolor="#5b9bd5 [3204]" strokeweight="2.25pt">
+                <v:stroke endarrow="block" joinstyle="miter"/>
+              </v:shape>
+            </w:pict>
+          </mc:Fallback>
+        </mc:AlternateContent>
+      </w:r>
+      <w:r>
+        <w:rPr>
+          <w:noProof/>
+        </w:rPr>
+        <mc:AlternateContent>
+          <mc:Choice Requires="wps">
+            <w:drawing>
+              <wp:anchor distT="0" distB="0" distL="114300" distR="114300" simplePos="0" relativeHeight="251720704" behindDoc="0" locked="0" layoutInCell="1" allowOverlap="1" wp14:anchorId="59C23669" wp14:editId="0AAE4EA9">
+                <wp:simplePos x="0" y="0"/>
+                <wp:positionH relativeFrom="column">
+                  <wp:posOffset>3752849</wp:posOffset>
+                </wp:positionH>
+                <wp:positionV relativeFrom="paragraph">
+                  <wp:posOffset>2445385</wp:posOffset>
+                </wp:positionV>
+                <wp:extent cx="866775" cy="219075"/>
+                <wp:effectExtent l="19050" t="19050" r="28575" b="66675"/>
+                <wp:wrapNone/>
+                <wp:docPr id="34" name="Straight Arrow Connector 34"/>
+                <wp:cNvGraphicFramePr/>
+                <a:graphic xmlns:a="http://schemas.openxmlformats.org/drawingml/2006/main">
+                  <a:graphicData uri="http://schemas.microsoft.com/office/word/2010/wordprocessingShape">
+                    <wps:wsp>
+                      <wps:cNvCnPr/>
+                      <wps:spPr>
+                        <a:xfrm>
+                          <a:off x="0" y="0"/>
+                          <a:ext cx="866775" cy="219075"/>
+                        </a:xfrm>
+                        <a:prstGeom prst="straightConnector1">
+                          <a:avLst/>
+                        </a:prstGeom>
+                        <a:ln w="28575">
+                          <a:tailEnd type="triangle"/>
+                        </a:ln>
+                      </wps:spPr>
+                      <wps:style>
+                        <a:lnRef idx="1">
+                          <a:schemeClr val="accent1"/>
+                        </a:lnRef>
+                        <a:fillRef idx="0">
+                          <a:schemeClr val="accent1"/>
+                        </a:fillRef>
+                        <a:effectRef idx="0">
+                          <a:schemeClr val="accent1"/>
+                        </a:effectRef>
+                        <a:fontRef idx="minor">
+                          <a:schemeClr val="tx1"/>
+                        </a:fontRef>
+                      </wps:style>
+                      <wps:bodyPr/>
+                    </wps:wsp>
+                  </a:graphicData>
+                </a:graphic>
+                <wp14:sizeRelH relativeFrom="margin">
+                  <wp14:pctWidth>0</wp14:pctWidth>
+                </wp14:sizeRelH>
+                <wp14:sizeRelV relativeFrom="margin">
+                  <wp14:pctHeight>0</wp14:pctHeight>
+                </wp14:sizeRelV>
+              </wp:anchor>
+            </w:drawing>
+          </mc:Choice>
+          <mc:Fallback>
+            <w:pict>
+              <v:shape w14:anchorId="5CB76A0F" id="Straight Arrow Connector 34" o:spid="_x0000_s1026" type="#_x0000_t32" style="position:absolute;margin-left:295.5pt;margin-top:192.55pt;width:68.25pt;height:17.25pt;z-index:251720704;visibility:visible;mso-wrap-style:square;mso-width-percent:0;mso-height-percent:0;mso-wrap-distance-left:9pt;mso-wrap-distance-top:0;mso-wrap-distance-right:9pt;mso-wrap-distance-bottom:0;mso-position-horizontal:absolute;mso-position-horizontal-relative:text;mso-position-vertical:absolute;mso-position-vertical-relative:text;mso-width-percent:0;mso-height-percent:0;mso-width-relative:margin;mso-height-relative:margin" o:gfxdata="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" strokecolor="#5b9bd5 [3204]" strokeweight="2.25pt">
+                <v:stroke endarrow="block" joinstyle="miter"/>
+              </v:shape>
+            </w:pict>
+          </mc:Fallback>
+        </mc:AlternateContent>
+      </w:r>
+      <w:r>
+        <w:rPr>
+          <w:noProof/>
+        </w:rPr>
+        <mc:AlternateContent>
+          <mc:Choice Requires="wps">
+            <w:drawing>
+              <wp:anchor distT="0" distB="0" distL="114300" distR="114300" simplePos="0" relativeHeight="251718656" behindDoc="0" locked="0" layoutInCell="1" allowOverlap="1" wp14:anchorId="469A5FB8" wp14:editId="2B56FCDF">
+                <wp:simplePos x="0" y="0"/>
+                <wp:positionH relativeFrom="column">
+                  <wp:posOffset>4238625</wp:posOffset>
+                </wp:positionH>
+                <wp:positionV relativeFrom="paragraph">
+                  <wp:posOffset>1016634</wp:posOffset>
+                </wp:positionV>
+                <wp:extent cx="561975" cy="45719"/>
+                <wp:effectExtent l="38100" t="57150" r="9525" b="88265"/>
+                <wp:wrapNone/>
+                <wp:docPr id="33" name="Straight Arrow Connector 33"/>
+                <wp:cNvGraphicFramePr/>
+                <a:graphic xmlns:a="http://schemas.openxmlformats.org/drawingml/2006/main">
+                  <a:graphicData uri="http://schemas.microsoft.com/office/word/2010/wordprocessingShape">
+                    <wps:wsp>
+                      <wps:cNvCnPr/>
+                      <wps:spPr>
+                        <a:xfrm flipH="1">
+                          <a:off x="0" y="0"/>
+                          <a:ext cx="561975" cy="45719"/>
+                        </a:xfrm>
+                        <a:prstGeom prst="straightConnector1">
+                          <a:avLst/>
+                        </a:prstGeom>
+                        <a:ln w="28575">
+                          <a:tailEnd type="triangle"/>
+                        </a:ln>
+                      </wps:spPr>
+                      <wps:style>
+                        <a:lnRef idx="1">
+                          <a:schemeClr val="accent1"/>
+                        </a:lnRef>
+                        <a:fillRef idx="0">
+                          <a:schemeClr val="accent1"/>
+                        </a:fillRef>
+                        <a:effectRef idx="0">
+                          <a:schemeClr val="accent1"/>
+                        </a:effectRef>
+                        <a:fontRef idx="minor">
+                          <a:schemeClr val="tx1"/>
+                        </a:fontRef>
+                      </wps:style>
+                      <wps:bodyPr/>
+                    </wps:wsp>
+                  </a:graphicData>
+                </a:graphic>
+                <wp14:sizeRelH relativeFrom="margin">
+                  <wp14:pctWidth>0</wp14:pctWidth>
+                </wp14:sizeRelH>
+                <wp14:sizeRelV relativeFrom="margin">
+                  <wp14:pctHeight>0</wp14:pctHeight>
+                </wp14:sizeRelV>
+              </wp:anchor>
+            </w:drawing>
+          </mc:Choice>
+          <mc:Fallback>
+            <w:pict>
+              <v:shape w14:anchorId="2941F53C" id="Straight Arrow Connector 33" o:spid="_x0000_s1026" type="#_x0000_t32" style="position:absolute;margin-left:333.75pt;margin-top:80.05pt;width:44.25pt;height:3.6pt;flip:x;z-index:251718656;visibility:visible;mso-wrap-style:square;mso-width-percent:0;mso-height-percent:0;mso-wrap-distance-left:9pt;mso-wrap-distance-top:0;mso-wrap-distance-right:9pt;mso-wrap-distance-bottom:0;mso-position-horizontal:absolute;mso-position-horizontal-relative:text;mso-position-vertical:absolute;mso-position-vertical-relative:text;mso-width-percent:0;mso-height-percent:0;mso-width-relative:margin;mso-height-relative:margin" o:gfxdata="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" strokecolor="#5b9bd5 [3204]" strokeweight="2.25pt">
+                <v:stroke endarrow="block" joinstyle="miter"/>
+              </v:shape>
+            </w:pict>
+          </mc:Fallback>
+        </mc:AlternateContent>
+      </w:r>
+      <w:r>
+        <w:rPr>
+          <w:noProof/>
+        </w:rPr>
+        <mc:AlternateContent>
+          <mc:Choice Requires="wps">
+            <w:drawing>
+              <wp:anchor distT="0" distB="0" distL="114300" distR="114300" simplePos="0" relativeHeight="251716608" behindDoc="0" locked="0" layoutInCell="1" allowOverlap="1" wp14:anchorId="432FC77C" wp14:editId="1B04BD09">
+                <wp:simplePos x="0" y="0"/>
+                <wp:positionH relativeFrom="column">
+                  <wp:posOffset>4752975</wp:posOffset>
+                </wp:positionH>
+                <wp:positionV relativeFrom="paragraph">
+                  <wp:posOffset>1007110</wp:posOffset>
+                </wp:positionV>
+                <wp:extent cx="45719" cy="733425"/>
+                <wp:effectExtent l="57150" t="38100" r="50165" b="9525"/>
+                <wp:wrapNone/>
+                <wp:docPr id="32" name="Straight Arrow Connector 32"/>
+                <wp:cNvGraphicFramePr/>
+                <a:graphic xmlns:a="http://schemas.openxmlformats.org/drawingml/2006/main">
+                  <a:graphicData uri="http://schemas.microsoft.com/office/word/2010/wordprocessingShape">
+                    <wps:wsp>
+                      <wps:cNvCnPr/>
+                      <wps:spPr>
+                        <a:xfrm flipV="1">
+                          <a:off x="0" y="0"/>
+                          <a:ext cx="45719" cy="733425"/>
+                        </a:xfrm>
+                        <a:prstGeom prst="straightConnector1">
+                          <a:avLst/>
+                        </a:prstGeom>
+                        <a:ln w="28575">
+                          <a:tailEnd type="triangle"/>
+                        </a:ln>
+                      </wps:spPr>
+                      <wps:style>
+                        <a:lnRef idx="1">
+                          <a:schemeClr val="accent1"/>
+                        </a:lnRef>
+                        <a:fillRef idx="0">
+                          <a:schemeClr val="accent1"/>
+                        </a:fillRef>
+                        <a:effectRef idx="0">
+                          <a:schemeClr val="accent1"/>
+                        </a:effectRef>
+                        <a:fontRef idx="minor">
+                          <a:schemeClr val="tx1"/>
+                        </a:fontRef>
+                      </wps:style>
+                      <wps:bodyPr/>
+                    </wps:wsp>
+                  </a:graphicData>
+                </a:graphic>
+                <wp14:sizeRelH relativeFrom="margin">
+                  <wp14:pctWidth>0</wp14:pctWidth>
+                </wp14:sizeRelH>
+                <wp14:sizeRelV relativeFrom="margin">
+                  <wp14:pctHeight>0</wp14:pctHeight>
+                </wp14:sizeRelV>
+              </wp:anchor>
+            </w:drawing>
+          </mc:Choice>
+          <mc:Fallback>
+            <w:pict>
+              <v:shape w14:anchorId="3D0EB749" id="Straight Arrow Connector 32" o:spid="_x0000_s1026" type="#_x0000_t32" style="position:absolute;margin-left:374.25pt;margin-top:79.3pt;width:3.6pt;height:57.75pt;flip:y;z-index:251716608;visibility:visible;mso-wrap-style:square;mso-width-percent:0;mso-height-percent:0;mso-wrap-distance-left:9pt;mso-wrap-distance-top:0;mso-wrap-distance-right:9pt;mso-wrap-distance-bottom:0;mso-position-horizontal:absolute;mso-position-horizontal-relative:text;mso-position-vertical:absolute;mso-position-vertical-relative:text;mso-width-percent:0;mso-height-percent:0;mso-width-relative:margin;mso-height-relative:margin" o:gfxdata="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" strokecolor="#5b9bd5 [3204]" strokeweight="2.25pt">
+                <v:stroke endarrow="block" joinstyle="miter"/>
+              </v:shape>
+            </w:pict>
+          </mc:Fallback>
+        </mc:AlternateContent>
+      </w:r>
+      <w:r>
+        <w:rPr>
+          <w:noProof/>
+        </w:rPr>
+        <mc:AlternateContent>
+          <mc:Choice Requires="wps">
+            <w:drawing>
+              <wp:anchor distT="0" distB="0" distL="114300" distR="114300" simplePos="0" relativeHeight="251714560" behindDoc="0" locked="0" layoutInCell="1" allowOverlap="1" wp14:anchorId="1FD4C5B5" wp14:editId="40B17683">
+                <wp:simplePos x="0" y="0"/>
+                <wp:positionH relativeFrom="column">
+                  <wp:posOffset>3714749</wp:posOffset>
+                </wp:positionH>
+                <wp:positionV relativeFrom="paragraph">
+                  <wp:posOffset>1692910</wp:posOffset>
+                </wp:positionV>
+                <wp:extent cx="1095375" cy="45719"/>
+                <wp:effectExtent l="19050" t="57150" r="0" b="107315"/>
+                <wp:wrapNone/>
+                <wp:docPr id="31" name="Straight Arrow Connector 31"/>
+                <wp:cNvGraphicFramePr/>
+                <a:graphic xmlns:a="http://schemas.openxmlformats.org/drawingml/2006/main">
+                  <a:graphicData uri="http://schemas.microsoft.com/office/word/2010/wordprocessingShape">
+                    <wps:wsp>
+                      <wps:cNvCnPr/>
+                      <wps:spPr>
+                        <a:xfrm>
+                          <a:off x="0" y="0"/>
+                          <a:ext cx="1095375" cy="45719"/>
+                        </a:xfrm>
+                        <a:prstGeom prst="straightConnector1">
+                          <a:avLst/>
+                        </a:prstGeom>
+                        <a:ln w="28575">
+                          <a:tailEnd type="triangle"/>
+                        </a:ln>
+                      </wps:spPr>
+                      <wps:style>
+                        <a:lnRef idx="1">
+                          <a:schemeClr val="accent1"/>
+                        </a:lnRef>
+                        <a:fillRef idx="0">
+                          <a:schemeClr val="accent1"/>
+                        </a:fillRef>
+                        <a:effectRef idx="0">
+                          <a:schemeClr val="accent1"/>
+                        </a:effectRef>
+                        <a:fontRef idx="minor">
+                          <a:schemeClr val="tx1"/>
+                        </a:fontRef>
+                      </wps:style>
+                      <wps:bodyPr/>
+                    </wps:wsp>
+                  </a:graphicData>
+                </a:graphic>
+                <wp14:sizeRelH relativeFrom="margin">
+                  <wp14:pctWidth>0</wp14:pctWidth>
+                </wp14:sizeRelH>
+                <wp14:sizeRelV relativeFrom="margin">
+                  <wp14:pctHeight>0</wp14:pctHeight>
+                </wp14:sizeRelV>
+              </wp:anchor>
+            </w:drawing>
+          </mc:Choice>
+          <mc:Fallback>
+            <w:pict>
+              <v:shape w14:anchorId="094D3747" id="Straight Arrow Connector 31" o:spid="_x0000_s1026" type="#_x0000_t32" style="position:absolute;margin-left:292.5pt;margin-top:133.3pt;width:86.25pt;height:3.6pt;z-index:251714560;visibility:visible;mso-wrap-style:square;mso-width-percent:0;mso-height-percent:0;mso-wrap-distance-left:9pt;mso-wrap-distance-top:0;mso-wrap-distance-right:9pt;mso-wrap-distance-bottom:0;mso-position-horizontal:absolute;mso-position-horizontal-relative:text;mso-position-vertical:absolute;mso-position-vertical-relative:text;mso-width-percent:0;mso-height-percent:0;mso-width-relative:margin;mso-height-relative:margin" o:gfxdata="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" strokecolor="#5b9bd5 [3204]" strokeweight="2.25pt">
+                <v:stroke endarrow="block" joinstyle="miter"/>
+              </v:shape>
+            </w:pict>
+          </mc:Fallback>
+        </mc:AlternateContent>
+      </w:r>
+      <w:r>
+        <w:rPr>
+          <w:noProof/>
+        </w:rPr>
+        <mc:AlternateContent>
+          <mc:Choice Requires="wps">
+            <w:drawing>
+              <wp:anchor distT="0" distB="0" distL="114300" distR="114300" simplePos="0" relativeHeight="251701248" behindDoc="0" locked="0" layoutInCell="1" allowOverlap="1" wp14:anchorId="731C5D8C" wp14:editId="223DBB86">
+                <wp:simplePos x="0" y="0"/>
+                <wp:positionH relativeFrom="column">
+                  <wp:posOffset>2314575</wp:posOffset>
+                </wp:positionH>
+                <wp:positionV relativeFrom="paragraph">
+                  <wp:posOffset>2664460</wp:posOffset>
+                </wp:positionV>
+                <wp:extent cx="1190625" cy="352425"/>
+                <wp:effectExtent l="0" t="0" r="28575" b="28575"/>
+                <wp:wrapNone/>
+                <wp:docPr id="22" name="Rectangle 22"/>
+                <wp:cNvGraphicFramePr/>
+                <a:graphic xmlns:a="http://schemas.openxmlformats.org/drawingml/2006/main">
+                  <a:graphicData uri="http://schemas.microsoft.com/office/word/2010/wordprocessingShape">
+                    <wps:wsp>
+                      <wps:cNvSpPr/>
+                      <wps:spPr>
+                        <a:xfrm>
+                          <a:off x="0" y="0"/>
+                          <a:ext cx="1190625" cy="352425"/>
+                        </a:xfrm>
+                        <a:prstGeom prst="rect">
+                          <a:avLst/>
+                        </a:prstGeom>
+                      </wps:spPr>
+                      <wps:style>
+                        <a:lnRef idx="2">
+                          <a:schemeClr val="accent1">
+                            <a:shade val="50000"/>
+                          </a:schemeClr>
+                        </a:lnRef>
+                        <a:fillRef idx="1">
+                          <a:schemeClr val="accent1"/>
+                        </a:fillRef>
+                        <a:effectRef idx="0">
+                          <a:schemeClr val="accent1"/>
+                        </a:effectRef>
+                        <a:fontRef idx="minor">
+                          <a:schemeClr val="lt1"/>
+                        </a:fontRef>
+                      </wps:style>
+                      <wps:txbx>
+                        <w:txbxContent>
+                          <w:p>
+                            <w:pPr>
+                              <w:jc w:val="center"/>
+                            </w:pPr>
+                            <w:r>
+                              <w:t>Variable</w:t>
+                            </w:r>
+                          </w:p>
+                        </w:txbxContent>
+                      </wps:txbx>
+                      <wps:bodyPr rot="0" spcFirstLastPara="0" vertOverflow="overflow" horzOverflow="overflow" vert="horz" wrap="square" lIns="91440" tIns="45720" rIns="91440" bIns="45720" numCol="1" spcCol="0" rtlCol="0" fromWordArt="0" anchor="ctr" anchorCtr="0" forceAA="0" compatLnSpc="1">
+                        <a:prstTxWarp prst="textNoShape">
+                          <a:avLst/>
+                        </a:prstTxWarp>
+                        <a:noAutofit/>
+                      </wps:bodyPr>
+                    </wps:wsp>
+                  </a:graphicData>
+                </a:graphic>
+              </wp:anchor>
+            </w:drawing>
+          </mc:Choice>
+          <mc:Fallback>
+            <w:pict>
+              <v:rect w14:anchorId="731C5D8C" id="Rectangle 22" o:spid="_x0000_s1031" style="position:absolute;margin-left:182.25pt;margin-top:209.8pt;width:93.75pt;height:27.75pt;z-index:251701248;visibility:visible;mso-wrap-style:square;mso-wrap-distance-left:9pt;mso-wrap-distance-top:0;mso-wrap-distance-right:9pt;mso-wrap-distance-bottom:0;mso-position-horizontal:absolute;mso-position-horizontal-relative:text;mso-position-vertical:absolute;mso-position-vertical-relative:text;v-text-anchor:middle" o:gfxdata="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" fillcolor="#5b9bd5 [3204]" strokecolor="#1f4d78 [1604]" strokeweight="1pt">
+                <v:textbox>
+                  <w:txbxContent>
+                    <w:p>
+                      <w:pPr>
+                        <w:jc w:val="center"/>
+                      </w:pPr>
+                      <w:r>
+                        <w:t>Variable</w:t>
+                      </w:r>
+                    </w:p>
+                  </w:txbxContent>
+                </v:textbox>
+              </v:rect>
+            </w:pict>
+          </mc:Fallback>
+        </mc:AlternateContent>
+      </w:r>
+      <w:r>
+        <w:rPr>
+          <w:noProof/>
+        </w:rPr>
+        <mc:AlternateContent>
+          <mc:Choice Requires="wps">
+            <w:drawing>
+              <wp:anchor distT="0" distB="0" distL="114300" distR="114300" simplePos="0" relativeHeight="251699200" behindDoc="0" locked="0" layoutInCell="1" allowOverlap="1" wp14:anchorId="354FBA4E" wp14:editId="4EAB05C5">
+                <wp:simplePos x="0" y="0"/>
+                <wp:positionH relativeFrom="column">
+                  <wp:posOffset>4219575</wp:posOffset>
+                </wp:positionH>
+                <wp:positionV relativeFrom="paragraph">
+                  <wp:posOffset>2664460</wp:posOffset>
+                </wp:positionV>
+                <wp:extent cx="1190625" cy="352425"/>
+                <wp:effectExtent l="0" t="0" r="28575" b="28575"/>
+                <wp:wrapNone/>
+                <wp:docPr id="11" name="Rectangle 11"/>
+                <wp:cNvGraphicFramePr/>
+                <a:graphic xmlns:a="http://schemas.openxmlformats.org/drawingml/2006/main">
+                  <a:graphicData uri="http://schemas.microsoft.com/office/word/2010/wordprocessingShape">
+                    <wps:wsp>
+                      <wps:cNvSpPr/>
+                      <wps:spPr>
+                        <a:xfrm>
+                          <a:off x="0" y="0"/>
+                          <a:ext cx="1190625" cy="352425"/>
+                        </a:xfrm>
+                        <a:prstGeom prst="rect">
+                          <a:avLst/>
+                        </a:prstGeom>
+                      </wps:spPr>
+                      <wps:style>
+                        <a:lnRef idx="2">
+                          <a:schemeClr val="accent1">
+                            <a:shade val="50000"/>
+                          </a:schemeClr>
+                        </a:lnRef>
+                        <a:fillRef idx="1">
+                          <a:schemeClr val="accent1"/>
+                        </a:fillRef>
+                        <a:effectRef idx="0">
+                          <a:schemeClr val="accent1"/>
+                        </a:effectRef>
+                        <a:fontRef idx="minor">
+                          <a:schemeClr val="lt1"/>
+                        </a:fontRef>
+                      </wps:style>
+                      <wps:txbx>
+                        <w:txbxContent>
+                          <w:p>
+                            <w:pPr>
+                              <w:jc w:val="center"/>
+                            </w:pPr>
+                            <w:r>
+                              <w:t>Constant</w:t>
+                            </w:r>
+                          </w:p>
+                        </w:txbxContent>
+                      </wps:txbx>
+                      <wps:bodyPr rot="0" spcFirstLastPara="0" vertOverflow="overflow" horzOverflow="overflow" vert="horz" wrap="square" lIns="91440" tIns="45720" rIns="91440" bIns="45720" numCol="1" spcCol="0" rtlCol="0" fromWordArt="0" anchor="ctr" anchorCtr="0" forceAA="0" compatLnSpc="1">
+                        <a:prstTxWarp prst="textNoShape">
+                          <a:avLst/>
+                        </a:prstTxWarp>
+                        <a:noAutofit/>
+                      </wps:bodyPr>
+                    </wps:wsp>
+                  </a:graphicData>
+                </a:graphic>
+              </wp:anchor>
+            </w:drawing>
+          </mc:Choice>
+          <mc:Fallback>
+            <w:pict>
+              <v:rect w14:anchorId="354FBA4E" id="Rectangle 11" o:spid="_x0000_s1032" style="position:absolute;margin-left:332.25pt;margin-top:209.8pt;width:93.75pt;height:27.75pt;z-index:251699200;visibility:visible;mso-wrap-style:square;mso-wrap-distance-left:9pt;mso-wrap-distance-top:0;mso-wrap-distance-right:9pt;mso-wrap-distance-bottom:0;mso-position-horizontal:absolute;mso-position-horizontal-relative:text;mso-position-vertical:absolute;mso-position-vertical-relative:text;v-text-anchor:middle" o:gfxdata="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" fillcolor="#5b9bd5 [3204]" strokecolor="#1f4d78 [1604]" strokeweight="1pt">
+                <v:textbox>
+                  <w:txbxContent>
+                    <w:p>
+                      <w:pPr>
+                        <w:jc w:val="center"/>
+                      </w:pPr>
+                      <w:r>
+                        <w:t>Constant</w:t>
+                      </w:r>
+                    </w:p>
+                  </w:txbxContent>
+                </v:textbox>
+              </v:rect>
+            </w:pict>
+          </mc:Fallback>
+        </mc:AlternateContent>
+      </w:r>
+      <w:r>
+        <w:rPr>
+          <w:noProof/>
+        </w:rPr>
+        <mc:AlternateContent>
+          <mc:Choice Requires="wps">
+            <w:drawing>
+              <wp:anchor distT="0" distB="0" distL="114300" distR="114300" simplePos="0" relativeHeight="251697152" behindDoc="0" locked="0" layoutInCell="1" allowOverlap="1" wp14:anchorId="120942B1" wp14:editId="085037E7">
+                <wp:simplePos x="0" y="0"/>
+                <wp:positionH relativeFrom="column">
+                  <wp:posOffset>3133725</wp:posOffset>
+                </wp:positionH>
+                <wp:positionV relativeFrom="paragraph">
+                  <wp:posOffset>2092960</wp:posOffset>
+                </wp:positionV>
+                <wp:extent cx="1190625" cy="352425"/>
+                <wp:effectExtent l="0" t="0" r="28575" b="28575"/>
+                <wp:wrapNone/>
+                <wp:docPr id="10" name="Rectangle 10"/>
+                <wp:cNvGraphicFramePr/>
+                <a:graphic xmlns:a="http://schemas.openxmlformats.org/drawingml/2006/main">
+                  <a:graphicData uri="http://schemas.microsoft.com/office/word/2010/wordprocessingShape">
+                    <wps:wsp>
+                      <wps:cNvSpPr/>
+                      <wps:spPr>
+                        <a:xfrm>
+                          <a:off x="0" y="0"/>
+                          <a:ext cx="1190625" cy="352425"/>
+                        </a:xfrm>
+                        <a:prstGeom prst="rect">
+                          <a:avLst/>
+                        </a:prstGeom>
+                      </wps:spPr>
+                      <wps:style>
+                        <a:lnRef idx="2">
+                          <a:schemeClr val="accent1">
+                            <a:shade val="50000"/>
+                          </a:schemeClr>
+                        </a:lnRef>
+                        <a:fillRef idx="1">
+                          <a:schemeClr val="accent1"/>
+                        </a:fillRef>
+                        <a:effectRef idx="0">
+                          <a:schemeClr val="accent1"/>
+                        </a:effectRef>
+                        <a:fontRef idx="minor">
+                          <a:schemeClr val="lt1"/>
+                        </a:fontRef>
+                      </wps:style>
+                      <wps:txbx>
+                        <w:txbxContent>
+                          <w:p>
+                            <w:pPr>
+                              <w:jc w:val="center"/>
+                            </w:pPr>
+                            <w:r>
+                              <w:t>Factor</w:t>
+                            </w:r>
+                          </w:p>
+                        </w:txbxContent>
+                      </wps:txbx>
+                      <wps:bodyPr rot="0" spcFirstLastPara="0" vertOverflow="overflow" horzOverflow="overflow" vert="horz" wrap="square" lIns="91440" tIns="45720" rIns="91440" bIns="45720" numCol="1" spcCol="0" rtlCol="0" fromWordArt="0" anchor="ctr" anchorCtr="0" forceAA="0" compatLnSpc="1">
+                        <a:prstTxWarp prst="textNoShape">
+                          <a:avLst/>
+                        </a:prstTxWarp>
+                        <a:noAutofit/>
+                      </wps:bodyPr>
+                    </wps:wsp>
+                  </a:graphicData>
+                </a:graphic>
+              </wp:anchor>
+            </w:drawing>
+          </mc:Choice>
+          <mc:Fallback>
+            <w:pict>
+              <v:rect w14:anchorId="120942B1" id="Rectangle 10" o:spid="_x0000_s1033" style="position:absolute;margin-left:246.75pt;margin-top:164.8pt;width:93.75pt;height:27.75pt;z-index:251697152;visibility:visible;mso-wrap-style:square;mso-wrap-distance-left:9pt;mso-wrap-distance-top:0;mso-wrap-distance-right:9pt;mso-wrap-distance-bottom:0;mso-position-horizontal:absolute;mso-position-horizontal-relative:text;mso-position-vertical:absolute;mso-position-vertical-relative:text;v-text-anchor:middle" o:gfxdata="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" fillcolor="#5b9bd5 [3204]" strokecolor="#1f4d78 [1604]" strokeweight="1pt">
+                <v:textbox>
+                  <w:txbxContent>
+                    <w:p>
+                      <w:pPr>
+                        <w:jc w:val="center"/>
+                      </w:pPr>
+                      <w:r>
+                        <w:t>Factor</w:t>
+                      </w:r>
+                    </w:p>
+                  </w:txbxContent>
+                </v:textbox>
+              </v:rect>
+            </w:pict>
+          </mc:Fallback>
+        </mc:AlternateContent>
+      </w:r>
+      <w:r>
+        <w:rPr>
+          <w:noProof/>
+        </w:rPr>
+        <mc:AlternateContent>
+          <mc:Choice Requires="wps">
+            <w:drawing>
+              <wp:anchor distT="0" distB="0" distL="114300" distR="114300" simplePos="0" relativeHeight="251712512" behindDoc="0" locked="0" layoutInCell="1" allowOverlap="1" wp14:anchorId="3BDC6817" wp14:editId="11920F2D">
+                <wp:simplePos x="0" y="0"/>
+                <wp:positionH relativeFrom="column">
+                  <wp:posOffset>3657600</wp:posOffset>
+                </wp:positionH>
+                <wp:positionV relativeFrom="paragraph">
+                  <wp:posOffset>1235710</wp:posOffset>
+                </wp:positionV>
+                <wp:extent cx="57150" cy="857250"/>
+                <wp:effectExtent l="57150" t="19050" r="57150" b="38100"/>
+                <wp:wrapNone/>
+                <wp:docPr id="30" name="Straight Arrow Connector 30"/>
+                <wp:cNvGraphicFramePr/>
+                <a:graphic xmlns:a="http://schemas.openxmlformats.org/drawingml/2006/main">
+                  <a:graphicData uri="http://schemas.microsoft.com/office/word/2010/wordprocessingShape">
+                    <wps:wsp>
+                      <wps:cNvCnPr/>
+                      <wps:spPr>
+                        <a:xfrm>
+                          <a:off x="0" y="0"/>
+                          <a:ext cx="57150" cy="857250"/>
+                        </a:xfrm>
+                        <a:prstGeom prst="straightConnector1">
+                          <a:avLst/>
+                        </a:prstGeom>
+                        <a:ln w="28575">
+                          <a:tailEnd type="triangle"/>
+                        </a:ln>
+                      </wps:spPr>
+                      <wps:style>
+                        <a:lnRef idx="1">
+                          <a:schemeClr val="accent1"/>
+                        </a:lnRef>
+                        <a:fillRef idx="0">
+                          <a:schemeClr val="accent1"/>
+                        </a:fillRef>
+                        <a:effectRef idx="0">
+                          <a:schemeClr val="accent1"/>
+                        </a:effectRef>
+                        <a:fontRef idx="minor">
+                          <a:schemeClr val="tx1"/>
+                        </a:fontRef>
+                      </wps:style>
+                      <wps:bodyPr/>
+                    </wps:wsp>
+                  </a:graphicData>
+                </a:graphic>
+                <wp14:sizeRelH relativeFrom="margin">
+                  <wp14:pctWidth>0</wp14:pctWidth>
+                </wp14:sizeRelH>
+                <wp14:sizeRelV relativeFrom="margin">
+                  <wp14:pctHeight>0</wp14:pctHeight>
+                </wp14:sizeRelV>
+              </wp:anchor>
+            </w:drawing>
+          </mc:Choice>
+          <mc:Fallback>
+            <w:pict>
+              <v:shape w14:anchorId="73D5064E" id="Straight Arrow Connector 30" o:spid="_x0000_s1026" type="#_x0000_t32" style="position:absolute;margin-left:4in;margin-top:97.3pt;width:4.5pt;height:67.5pt;z-index:251712512;visibility:visible;mso-wrap-style:square;mso-width-percent:0;mso-height-percent:0;mso-wrap-distance-left:9pt;mso-wrap-distance-top:0;mso-wrap-distance-right:9pt;mso-wrap-distance-bottom:0;mso-position-horizontal:absolute;mso-position-horizontal-relative:text;mso-position-vertical:absolute;mso-position-vertical-relative:text;mso-width-percent:0;mso-height-percent:0;mso-width-relative:margin;mso-height-relative:margin" o:gfxdata="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" strokecolor="#5b9bd5 [3204]" strokeweight="2.25pt">
+                <v:stroke endarrow="block" joinstyle="miter"/>
+              </v:shape>
+            </w:pict>
+          </mc:Fallback>
+        </mc:AlternateContent>
+      </w:r>
+      <w:r>
+        <w:rPr>
+          <w:noProof/>
+        </w:rPr>
+        <mc:AlternateContent>
+          <mc:Choice Requires="wps">
+            <w:drawing>
+              <wp:anchor distT="0" distB="0" distL="114300" distR="114300" simplePos="0" relativeHeight="251710464" behindDoc="0" locked="0" layoutInCell="1" allowOverlap="1" wp14:anchorId="329A5686" wp14:editId="65F63090">
+                <wp:simplePos x="0" y="0"/>
+                <wp:positionH relativeFrom="column">
+                  <wp:posOffset>2038350</wp:posOffset>
+                </wp:positionH>
+                <wp:positionV relativeFrom="paragraph">
+                  <wp:posOffset>614046</wp:posOffset>
+                </wp:positionV>
+                <wp:extent cx="76200" cy="247650"/>
+                <wp:effectExtent l="57150" t="19050" r="57150" b="38100"/>
+                <wp:wrapNone/>
+                <wp:docPr id="29" name="Straight Arrow Connector 29"/>
+                <wp:cNvGraphicFramePr/>
+                <a:graphic xmlns:a="http://schemas.openxmlformats.org/drawingml/2006/main">
+                  <a:graphicData uri="http://schemas.microsoft.com/office/word/2010/wordprocessingShape">
+                    <wps:wsp>
+                      <wps:cNvCnPr/>
+                      <wps:spPr>
+                        <a:xfrm flipH="1">
+                          <a:off x="0" y="0"/>
+                          <a:ext cx="76200" cy="247650"/>
+                        </a:xfrm>
+                        <a:prstGeom prst="straightConnector1">
+                          <a:avLst/>
+                        </a:prstGeom>
+                        <a:ln w="28575">
+                          <a:tailEnd type="triangle"/>
+                        </a:ln>
+                      </wps:spPr>
+                      <wps:style>
+                        <a:lnRef idx="1">
+                          <a:schemeClr val="accent1"/>
+                        </a:lnRef>
+                        <a:fillRef idx="0">
+                          <a:schemeClr val="accent1"/>
+                        </a:fillRef>
+                        <a:effectRef idx="0">
+                          <a:schemeClr val="accent1"/>
+                        </a:effectRef>
+                        <a:fontRef idx="minor">
+                          <a:schemeClr val="tx1"/>
+                        </a:fontRef>
+                      </wps:style>
+                      <wps:bodyPr/>
+                    </wps:wsp>
+                  </a:graphicData>
+                </a:graphic>
+                <wp14:sizeRelH relativeFrom="margin">
+                  <wp14:pctWidth>0</wp14:pctWidth>
+                </wp14:sizeRelH>
+                <wp14:sizeRelV relativeFrom="margin">
+                  <wp14:pctHeight>0</wp14:pctHeight>
+                </wp14:sizeRelV>
+              </wp:anchor>
+            </w:drawing>
+          </mc:Choice>
+          <mc:Fallback>
+            <w:pict>
+              <v:shape w14:anchorId="0D504A9A" id="Straight Arrow Connector 29" o:spid="_x0000_s1026" type="#_x0000_t32" style="position:absolute;margin-left:160.5pt;margin-top:48.35pt;width:6pt;height:19.5pt;flip:x;z-index:251710464;visibility:visible;mso-wrap-style:square;mso-width-percent:0;mso-height-percent:0;mso-wrap-distance-left:9pt;mso-wrap-distance-top:0;mso-wrap-distance-right:9pt;mso-wrap-distance-bottom:0;mso-position-horizontal:absolute;mso-position-horizontal-relative:text;mso-position-vertical:absolute;mso-position-vertical-relative:text;mso-width-percent:0;mso-height-percent:0;mso-width-relative:margin;mso-height-relative:margin" o:gfxdata="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" strokecolor="#5b9bd5 [3204]" strokeweight="2.25pt">
+                <v:stroke endarrow="block" joinstyle="miter"/>
+              </v:shape>
+            </w:pict>
+          </mc:Fallback>
+        </mc:AlternateContent>
+      </w:r>
+      <w:r>
+        <w:rPr>
+          <w:noProof/>
+        </w:rPr>
+        <mc:AlternateContent>
+          <mc:Choice Requires="wps">
+            <w:drawing>
+              <wp:anchor distT="0" distB="0" distL="114300" distR="114300" simplePos="0" relativeHeight="251706368" behindDoc="0" locked="0" layoutInCell="1" allowOverlap="1" wp14:anchorId="30B1F502" wp14:editId="36110865">
+                <wp:simplePos x="0" y="0"/>
+                <wp:positionH relativeFrom="column">
+                  <wp:posOffset>2114549</wp:posOffset>
+                </wp:positionH>
+                <wp:positionV relativeFrom="paragraph">
+                  <wp:posOffset>568960</wp:posOffset>
+                </wp:positionV>
+                <wp:extent cx="676275" cy="45719"/>
+                <wp:effectExtent l="38100" t="57150" r="9525" b="88265"/>
+                <wp:wrapNone/>
+                <wp:docPr id="27" name="Straight Arrow Connector 27"/>
+                <wp:cNvGraphicFramePr/>
+                <a:graphic xmlns:a="http://schemas.openxmlformats.org/drawingml/2006/main">
+                  <a:graphicData uri="http://schemas.microsoft.com/office/word/2010/wordprocessingShape">
+                    <wps:wsp>
+                      <wps:cNvCnPr/>
+                      <wps:spPr>
+                        <a:xfrm flipH="1">
+                          <a:off x="0" y="0"/>
+                          <a:ext cx="676275" cy="45719"/>
+                        </a:xfrm>
+                        <a:prstGeom prst="straightConnector1">
+                          <a:avLst/>
+                        </a:prstGeom>
+                        <a:ln w="28575">
+                          <a:tailEnd type="triangle"/>
+                        </a:ln>
+                      </wps:spPr>
+                      <wps:style>
+                        <a:lnRef idx="1">
+                          <a:schemeClr val="accent1"/>
+                        </a:lnRef>
+                        <a:fillRef idx="0">
+                          <a:schemeClr val="accent1"/>
+                        </a:fillRef>
+                        <a:effectRef idx="0">
+                          <a:schemeClr val="accent1"/>
+                        </a:effectRef>
+                        <a:fontRef idx="minor">
+                          <a:schemeClr val="tx1"/>
+                        </a:fontRef>
+                      </wps:style>
+                      <wps:bodyPr/>
+                    </wps:wsp>
+                  </a:graphicData>
+                </a:graphic>
+                <wp14:sizeRelH relativeFrom="margin">
+                  <wp14:pctWidth>0</wp14:pctWidth>
+                </wp14:sizeRelH>
+                <wp14:sizeRelV relativeFrom="margin">
+                  <wp14:pctHeight>0</wp14:pctHeight>
+                </wp14:sizeRelV>
+              </wp:anchor>
+            </w:drawing>
+          </mc:Choice>
+          <mc:Fallback>
+            <w:pict>
+              <v:shape w14:anchorId="614694DA" id="Straight Arrow Connector 27" o:spid="_x0000_s1026" type="#_x0000_t32" style="position:absolute;margin-left:166.5pt;margin-top:44.8pt;width:53.25pt;height:3.6pt;flip:x;z-index:251706368;visibility:visible;mso-wrap-style:square;mso-width-percent:0;mso-height-percent:0;mso-wrap-distance-left:9pt;mso-wrap-distance-top:0;mso-wrap-distance-right:9pt;mso-wrap-distance-bottom:0;mso-position-horizontal:absolute;mso-position-horizontal-relative:text;mso-position-vertical:absolute;mso-position-vertical-relative:text;mso-width-percent:0;mso-height-percent:0;mso-width-relative:margin;mso-height-relative:margin" o:gfxdata="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" strokecolor="#5b9bd5 [3204]" strokeweight="2.25pt">
+                <v:stroke endarrow="block" joinstyle="miter"/>
+              </v:shape>
+            </w:pict>
+          </mc:Fallback>
+        </mc:AlternateContent>
+      </w:r>
+      <w:r>
+        <w:rPr>
+          <w:noProof/>
+        </w:rPr>
+        <mc:AlternateContent>
+          <mc:Choice Requires="wps">
+            <w:drawing>
+              <wp:anchor distT="0" distB="0" distL="114300" distR="114300" simplePos="0" relativeHeight="251708416" behindDoc="0" locked="0" layoutInCell="1" allowOverlap="1" wp14:anchorId="467BED26" wp14:editId="1B459835">
+                <wp:simplePos x="0" y="0"/>
+                <wp:positionH relativeFrom="column">
+                  <wp:posOffset>2790825</wp:posOffset>
+                </wp:positionH>
+                <wp:positionV relativeFrom="paragraph">
+                  <wp:posOffset>521335</wp:posOffset>
+                </wp:positionV>
+                <wp:extent cx="47625" cy="485775"/>
+                <wp:effectExtent l="95250" t="38100" r="66675" b="9525"/>
+                <wp:wrapNone/>
+                <wp:docPr id="28" name="Straight Arrow Connector 28"/>
+                <wp:cNvGraphicFramePr/>
+                <a:graphic xmlns:a="http://schemas.openxmlformats.org/drawingml/2006/main">
+                  <a:graphicData uri="http://schemas.microsoft.com/office/word/2010/wordprocessingShape">
+                    <wps:wsp>
+                      <wps:cNvCnPr/>
+                      <wps:spPr>
+                        <a:xfrm flipH="1" flipV="1">
+                          <a:off x="0" y="0"/>
+                          <a:ext cx="47625" cy="485775"/>
+                        </a:xfrm>
+                        <a:prstGeom prst="straightConnector1">
+                          <a:avLst/>
+                        </a:prstGeom>
+                        <a:ln w="28575">
+                          <a:tailEnd type="triangle"/>
+                        </a:ln>
+                      </wps:spPr>
+                      <wps:style>
+                        <a:lnRef idx="1">
+                          <a:schemeClr val="accent1"/>
+                        </a:lnRef>
+                        <a:fillRef idx="0">
+                          <a:schemeClr val="accent1"/>
+                        </a:fillRef>
+                        <a:effectRef idx="0">
+                          <a:schemeClr val="accent1"/>
+                        </a:effectRef>
+                        <a:fontRef idx="minor">
+                          <a:schemeClr val="tx1"/>
+                        </a:fontRef>
+                      </wps:style>
+                      <wps:bodyPr/>
+                    </wps:wsp>
+                  </a:graphicData>
+                </a:graphic>
+                <wp14:sizeRelH relativeFrom="margin">
+                  <wp14:pctWidth>0</wp14:pctWidth>
+                </wp14:sizeRelH>
+                <wp14:sizeRelV relativeFrom="margin">
+                  <wp14:pctHeight>0</wp14:pctHeight>
+                </wp14:sizeRelV>
+              </wp:anchor>
+            </w:drawing>
+          </mc:Choice>
+          <mc:Fallback>
+            <w:pict>
+              <v:shape w14:anchorId="62C7B23A" id="Straight Arrow Connector 28" o:spid="_x0000_s1026" type="#_x0000_t32" style="position:absolute;margin-left:219.75pt;margin-top:41.05pt;width:3.75pt;height:38.25pt;flip:x y;z-index:251708416;visibility:visible;mso-wrap-style:square;mso-width-percent:0;mso-height-percent:0;mso-wrap-distance-left:9pt;mso-wrap-distance-top:0;mso-wrap-distance-right:9pt;mso-wrap-distance-bottom:0;mso-position-horizontal:absolute;mso-position-horizontal-relative:text;mso-position-vertical:absolute;mso-position-vertical-relative:text;mso-width-percent:0;mso-height-percent:0;mso-width-relative:margin;mso-height-relative:margin" o:gfxdata="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" strokecolor="#5b9bd5 [3204]" strokeweight="2.25pt">
+                <v:stroke endarrow="block" joinstyle="miter"/>
+              </v:shape>
+            </w:pict>
+          </mc:Fallback>
+        </mc:AlternateContent>
+      </w:r>
+      <w:r>
+        <w:rPr>
+          <w:noProof/>
+        </w:rPr>
+        <mc:AlternateContent>
+          <mc:Choice Requires="wps">
+            <w:drawing>
+              <wp:anchor distT="0" distB="0" distL="114300" distR="114300" simplePos="0" relativeHeight="251704320" behindDoc="0" locked="0" layoutInCell="1" allowOverlap="1" wp14:anchorId="57ECF515" wp14:editId="3882F993">
+                <wp:simplePos x="0" y="0"/>
+                <wp:positionH relativeFrom="column">
+                  <wp:posOffset>2714625</wp:posOffset>
+                </wp:positionH>
+                <wp:positionV relativeFrom="paragraph">
+                  <wp:posOffset>1026160</wp:posOffset>
+                </wp:positionV>
+                <wp:extent cx="323850" cy="0"/>
+                <wp:effectExtent l="0" t="95250" r="0" b="95250"/>
+                <wp:wrapNone/>
+                <wp:docPr id="24" name="Straight Arrow Connector 24"/>
+                <wp:cNvGraphicFramePr/>
+                <a:graphic xmlns:a="http://schemas.openxmlformats.org/drawingml/2006/main">
+                  <a:graphicData uri="http://schemas.microsoft.com/office/word/2010/wordprocessingShape">
+                    <wps:wsp>
+                      <wps:cNvCnPr/>
+                      <wps:spPr>
+                        <a:xfrm>
+                          <a:off x="0" y="0"/>
+                          <a:ext cx="323850" cy="0"/>
+                        </a:xfrm>
+                        <a:prstGeom prst="straightConnector1">
+                          <a:avLst/>
+                        </a:prstGeom>
+                        <a:ln w="28575">
+                          <a:tailEnd type="triangle"/>
+                        </a:ln>
+                      </wps:spPr>
+                      <wps:style>
+                        <a:lnRef idx="1">
+                          <a:schemeClr val="accent1"/>
+                        </a:lnRef>
+                        <a:fillRef idx="0">
+                          <a:schemeClr val="accent1"/>
+                        </a:fillRef>
+                        <a:effectRef idx="0">
+                          <a:schemeClr val="accent1"/>
+                        </a:effectRef>
+                        <a:fontRef idx="minor">
+                          <a:schemeClr val="tx1"/>
+                        </a:fontRef>
+                      </wps:style>
+                      <wps:bodyPr/>
+                    </wps:wsp>
+                  </a:graphicData>
+                </a:graphic>
+              </wp:anchor>
+            </w:drawing>
+          </mc:Choice>
+          <mc:Fallback>
+            <w:pict>
+              <v:shape w14:anchorId="2A2AA570" id="Straight Arrow Connector 24" o:spid="_x0000_s1026" type="#_x0000_t32" style="position:absolute;margin-left:213.75pt;margin-top:80.8pt;width:25.5pt;height:0;z-index:251704320;visibility:visible;mso-wrap-style:square;mso-wrap-distance-left:9pt;mso-wrap-distance-top:0;mso-wrap-distance-right:9pt;mso-wrap-distance-bottom:0;mso-position-horizontal:absolute;mso-position-horizontal-relative:text;mso-position-vertical:absolute;mso-position-vertical-relative:text" o:gfxdata="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" strokecolor="#5b9bd5 [3204]" strokeweight="2.25pt">
+                <v:stroke endarrow="block" joinstyle="miter"/>
+              </v:shape>
+            </w:pict>
+          </mc:Fallback>
+        </mc:AlternateContent>
+      </w:r>
+      <w:r>
+        <w:rPr>
+          <w:noProof/>
+        </w:rPr>
+        <mc:AlternateContent>
+          <mc:Choice Requires="wps">
+            <w:drawing>
+              <wp:anchor distT="0" distB="0" distL="114300" distR="114300" simplePos="0" relativeHeight="251702272" behindDoc="0" locked="0" layoutInCell="1" allowOverlap="1" wp14:anchorId="13AD592B" wp14:editId="7C427526">
+                <wp:simplePos x="0" y="0"/>
+                <wp:positionH relativeFrom="column">
+                  <wp:posOffset>1200150</wp:posOffset>
+                </wp:positionH>
+                <wp:positionV relativeFrom="paragraph">
+                  <wp:posOffset>1026160</wp:posOffset>
+                </wp:positionV>
+                <wp:extent cx="323850" cy="0"/>
+                <wp:effectExtent l="0" t="95250" r="0" b="95250"/>
+                <wp:wrapNone/>
+                <wp:docPr id="23" name="Straight Arrow Connector 23"/>
+                <wp:cNvGraphicFramePr/>
+                <a:graphic xmlns:a="http://schemas.openxmlformats.org/drawingml/2006/main">
+                  <a:graphicData uri="http://schemas.microsoft.com/office/word/2010/wordprocessingShape">
+                    <wps:wsp>
+                      <wps:cNvCnPr/>
+                      <wps:spPr>
+                        <a:xfrm>
+                          <a:off x="0" y="0"/>
+                          <a:ext cx="323850" cy="0"/>
+                        </a:xfrm>
+                        <a:prstGeom prst="straightConnector1">
+                          <a:avLst/>
+                        </a:prstGeom>
+                        <a:ln w="28575">
+                          <a:tailEnd type="triangle"/>
+                        </a:ln>
+                      </wps:spPr>
+                      <wps:style>
+                        <a:lnRef idx="1">
+                          <a:schemeClr val="accent1"/>
+                        </a:lnRef>
+                        <a:fillRef idx="0">
+                          <a:schemeClr val="accent1"/>
+                        </a:fillRef>
+                        <a:effectRef idx="0">
+                          <a:schemeClr val="accent1"/>
+                        </a:effectRef>
+                        <a:fontRef idx="minor">
+                          <a:schemeClr val="tx1"/>
+                        </a:fontRef>
+                      </wps:style>
+                      <wps:bodyPr/>
+                    </wps:wsp>
+                  </a:graphicData>
+                </a:graphic>
+              </wp:anchor>
+            </w:drawing>
+          </mc:Choice>
+          <mc:Fallback>
+            <w:pict>
+              <v:shape w14:anchorId="4993610B" id="Straight Arrow Connector 23" o:spid="_x0000_s1026" type="#_x0000_t32" style="position:absolute;margin-left:94.5pt;margin-top:80.8pt;width:25.5pt;height:0;z-index:251702272;visibility:visible;mso-wrap-style:square;mso-wrap-distance-left:9pt;mso-wrap-distance-top:0;mso-wrap-distance-right:9pt;mso-wrap-distance-bottom:0;mso-position-horizontal:absolute;mso-position-horizontal-relative:text;mso-position-vertical:absolute;mso-position-vertical-relative:text" o:gfxdata="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" strokecolor="#5b9bd5 [3204]" strokeweight="2.25pt">
+                <v:stroke endarrow="block" joinstyle="miter"/>
+              </v:shape>
+            </w:pict>
+          </mc:Fallback>
+        </mc:AlternateContent>
+      </w:r>
+      <w:r>
+        <w:rPr>
+          <w:noProof/>
+        </w:rPr>
+        <mc:AlternateContent>
+          <mc:Choice Requires="wps">
+            <w:drawing>
+              <wp:anchor distT="0" distB="0" distL="114300" distR="114300" simplePos="0" relativeHeight="251691008" behindDoc="0" locked="0" layoutInCell="1" allowOverlap="1" wp14:anchorId="1C952B4B" wp14:editId="21AA92B9">
+                <wp:simplePos x="0" y="0"/>
+                <wp:positionH relativeFrom="column">
+                  <wp:posOffset>1524000</wp:posOffset>
+                </wp:positionH>
+                <wp:positionV relativeFrom="paragraph">
+                  <wp:posOffset>864235</wp:posOffset>
+                </wp:positionV>
+                <wp:extent cx="1190625" cy="352425"/>
+                <wp:effectExtent l="0" t="0" r="28575" b="28575"/>
+                <wp:wrapNone/>
+                <wp:docPr id="6" name="Rectangle 6"/>
+                <wp:cNvGraphicFramePr/>
+                <a:graphic xmlns:a="http://schemas.openxmlformats.org/drawingml/2006/main">
+                  <a:graphicData uri="http://schemas.microsoft.com/office/word/2010/wordprocessingShape">
+                    <wps:wsp>
+                      <wps:cNvSpPr/>
+                      <wps:spPr>
+                        <a:xfrm>
+                          <a:off x="0" y="0"/>
+                          <a:ext cx="1190625" cy="352425"/>
+                        </a:xfrm>
+                        <a:prstGeom prst="rect">
+                          <a:avLst/>
+                        </a:prstGeom>
+                      </wps:spPr>
+                      <wps:style>
+                        <a:lnRef idx="2">
+                          <a:schemeClr val="accent1">
+                            <a:shade val="50000"/>
+                          </a:schemeClr>
+                        </a:lnRef>
+                        <a:fillRef idx="1">
+                          <a:schemeClr val="accent1"/>
+                        </a:fillRef>
+                        <a:effectRef idx="0">
+                          <a:schemeClr val="accent1"/>
+                        </a:effectRef>
+                        <a:fontRef idx="minor">
+                          <a:schemeClr val="lt1"/>
+                        </a:fontRef>
+                      </wps:style>
+                      <wps:txbx>
+                        <w:txbxContent>
+                          <w:p>
+                            <w:pPr>
+                              <w:jc w:val="center"/>
+                            </w:pPr>
+                            <w:r>
+                              <w:t>Expression</w:t>
+                            </w:r>
+                          </w:p>
+                        </w:txbxContent>
+                      </wps:txbx>
+                      <wps:bodyPr rot="0" spcFirstLastPara="0" vertOverflow="overflow" horzOverflow="overflow" vert="horz" wrap="square" lIns="91440" tIns="45720" rIns="91440" bIns="45720" numCol="1" spcCol="0" rtlCol="0" fromWordArt="0" anchor="ctr" anchorCtr="0" forceAA="0" compatLnSpc="1">
+                        <a:prstTxWarp prst="textNoShape">
+                          <a:avLst/>
+                        </a:prstTxWarp>
+                        <a:noAutofit/>
+                      </wps:bodyPr>
+                    </wps:wsp>
+                  </a:graphicData>
+                </a:graphic>
+              </wp:anchor>
+            </w:drawing>
+          </mc:Choice>
+          <mc:Fallback>
+            <w:pict>
+              <v:rect w14:anchorId="1C952B4B" id="Rectangle 6" o:spid="_x0000_s1034" style="position:absolute;margin-left:120pt;margin-top:68.05pt;width:93.75pt;height:27.75pt;z-index:251691008;visibility:visible;mso-wrap-style:square;mso-wrap-distance-left:9pt;mso-wrap-distance-top:0;mso-wrap-distance-right:9pt;mso-wrap-distance-bottom:0;mso-position-horizontal:absolute;mso-position-horizontal-relative:text;mso-position-vertical:absolute;mso-position-vertical-relative:text;v-text-anchor:middle" o:gfxdata="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" fillcolor="#5b9bd5 [3204]" strokecolor="#1f4d78 [1604]" strokeweight="1pt">
+                <v:textbox>
+                  <w:txbxContent>
+                    <w:p>
+                      <w:pPr>
+                        <w:jc w:val="center"/>
+                      </w:pPr>
+                      <w:r>
+                        <w:t>Expression</w:t>
+                      </w:r>
+                    </w:p>
+                  </w:txbxContent>
+                </v:textbox>
+              </v:rect>
+            </w:pict>
+          </mc:Fallback>
+        </mc:AlternateContent>
+      </w:r>
+      <w:r>
+        <w:rPr>
+          <w:noProof/>
+        </w:rPr>
+        <mc:AlternateContent>
+          <mc:Choice Requires="wps">
+            <w:drawing>
+              <wp:anchor distT="0" distB="0" distL="114300" distR="114300" simplePos="0" relativeHeight="251695104" behindDoc="0" locked="0" layoutInCell="1" allowOverlap="1" wp14:anchorId="27CB78B5" wp14:editId="43E285C1">
+                <wp:simplePos x="0" y="0"/>
+                <wp:positionH relativeFrom="column">
+                  <wp:posOffset>3048000</wp:posOffset>
+                </wp:positionH>
+                <wp:positionV relativeFrom="paragraph">
+                  <wp:posOffset>864235</wp:posOffset>
+                </wp:positionV>
+                <wp:extent cx="1190625" cy="352425"/>
+                <wp:effectExtent l="0" t="0" r="28575" b="28575"/>
+                <wp:wrapNone/>
+                <wp:docPr id="9" name="Rectangle 9"/>
+                <wp:cNvGraphicFramePr/>
+                <a:graphic xmlns:a="http://schemas.openxmlformats.org/drawingml/2006/main">
+                  <a:graphicData uri="http://schemas.microsoft.com/office/word/2010/wordprocessingShape">
+                    <wps:wsp>
+                      <wps:cNvSpPr/>
+                      <wps:spPr>
+                        <a:xfrm>
+                          <a:off x="0" y="0"/>
+                          <a:ext cx="1190625" cy="352425"/>
+                        </a:xfrm>
+                        <a:prstGeom prst="rect">
+                          <a:avLst/>
+                        </a:prstGeom>
+                      </wps:spPr>
+                      <wps:style>
+                        <a:lnRef idx="2">
+                          <a:schemeClr val="accent1">
+                            <a:shade val="50000"/>
+                          </a:schemeClr>
+                        </a:lnRef>
+                        <a:fillRef idx="1">
+                          <a:schemeClr val="accent1"/>
+                        </a:fillRef>
+                        <a:effectRef idx="0">
+                          <a:schemeClr val="accent1"/>
+                        </a:effectRef>
+                        <a:fontRef idx="minor">
+                          <a:schemeClr val="lt1"/>
+                        </a:fontRef>
+                      </wps:style>
+                      <wps:txbx>
+                        <w:txbxContent>
+                          <w:p>
+                            <w:pPr>
+                              <w:jc w:val="center"/>
+                            </w:pPr>
+                            <w:r>
+                              <w:t>Term</w:t>
+                            </w:r>
+                          </w:p>
+                        </w:txbxContent>
+                      </wps:txbx>
+                      <wps:bodyPr rot="0" spcFirstLastPara="0" vertOverflow="overflow" horzOverflow="overflow" vert="horz" wrap="square" lIns="91440" tIns="45720" rIns="91440" bIns="45720" numCol="1" spcCol="0" rtlCol="0" fromWordArt="0" anchor="ctr" anchorCtr="0" forceAA="0" compatLnSpc="1">
+                        <a:prstTxWarp prst="textNoShape">
+                          <a:avLst/>
+                        </a:prstTxWarp>
+                        <a:noAutofit/>
+                      </wps:bodyPr>
+                    </wps:wsp>
+                  </a:graphicData>
+                </a:graphic>
+              </wp:anchor>
+            </w:drawing>
+          </mc:Choice>
+          <mc:Fallback>
+            <w:pict>
+              <v:rect w14:anchorId="27CB78B5" id="Rectangle 9" o:spid="_x0000_s1035" style="position:absolute;margin-left:240pt;margin-top:68.05pt;width:93.75pt;height:27.75pt;z-index:251695104;visibility:visible;mso-wrap-style:square;mso-wrap-distance-left:9pt;mso-wrap-distance-top:0;mso-wrap-distance-right:9pt;mso-wrap-distance-bottom:0;mso-position-horizontal:absolute;mso-position-horizontal-relative:text;mso-position-vertical:absolute;mso-position-vertical-relative:text;v-text-anchor:middle" o:gfxdata="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" fillcolor="#5b9bd5 [3204]" strokecolor="#1f4d78 [1604]" strokeweight="1pt">
+                <v:textbox>
+                  <w:txbxContent>
+                    <w:p>
+                      <w:pPr>
+                        <w:jc w:val="center"/>
+                      </w:pPr>
+                      <w:r>
+                        <w:t>Term</w:t>
+                      </w:r>
+                    </w:p>
+                  </w:txbxContent>
+                </v:textbox>
+              </v:rect>
+            </w:pict>
+          </mc:Fallback>
+        </mc:AlternateContent>
+      </w:r>
+      <w:r>
+        <w:rPr>
+          <w:noProof/>
+        </w:rPr>
+        <mc:AlternateContent>
+          <mc:Choice Requires="wps">
+            <w:drawing>
+              <wp:anchor distT="0" distB="0" distL="114300" distR="114300" simplePos="0" relativeHeight="251693056" behindDoc="0" locked="0" layoutInCell="1" allowOverlap="1" wp14:anchorId="7CDEFB1E" wp14:editId="1154B43F">
+                <wp:simplePos x="0" y="0"/>
+                <wp:positionH relativeFrom="column">
+                  <wp:posOffset>9525</wp:posOffset>
+                </wp:positionH>
+                <wp:positionV relativeFrom="paragraph">
+                  <wp:posOffset>864235</wp:posOffset>
+                </wp:positionV>
+                <wp:extent cx="1190625" cy="352425"/>
+                <wp:effectExtent l="0" t="0" r="28575" b="28575"/>
+                <wp:wrapNone/>
+                <wp:docPr id="7" name="Rectangle 7"/>
+                <wp:cNvGraphicFramePr/>
+                <a:graphic xmlns:a="http://schemas.openxmlformats.org/drawingml/2006/main">
+                  <a:graphicData uri="http://schemas.microsoft.com/office/word/2010/wordprocessingShape">
+                    <wps:wsp>
+                      <wps:cNvSpPr/>
+                      <wps:spPr>
+                        <a:xfrm>
+                          <a:off x="0" y="0"/>
+                          <a:ext cx="1190625" cy="352425"/>
+                        </a:xfrm>
+                        <a:prstGeom prst="rect">
+                          <a:avLst/>
+                        </a:prstGeom>
+                      </wps:spPr>
+                      <wps:style>
+                        <a:lnRef idx="2">
+                          <a:schemeClr val="accent1">
+                            <a:shade val="50000"/>
+                          </a:schemeClr>
+                        </a:lnRef>
+                        <a:fillRef idx="1">
+                          <a:schemeClr val="accent1"/>
+                        </a:fillRef>
+                        <a:effectRef idx="0">
+                          <a:schemeClr val="accent1"/>
+                        </a:effectRef>
+                        <a:fontRef idx="minor">
+                          <a:schemeClr val="lt1"/>
+                        </a:fontRef>
+                      </wps:style>
+                      <wps:txbx>
+                        <w:txbxContent>
+                          <w:p>
+                            <w:pPr>
+                              <w:jc w:val="center"/>
+                            </w:pPr>
+                            <w:r>
+                              <w:t>Assignment</w:t>
+                            </w:r>
+                          </w:p>
+                        </w:txbxContent>
+                      </wps:txbx>
+                      <wps:bodyPr rot="0" spcFirstLastPara="0" vertOverflow="overflow" horzOverflow="overflow" vert="horz" wrap="square" lIns="91440" tIns="45720" rIns="91440" bIns="45720" numCol="1" spcCol="0" rtlCol="0" fromWordArt="0" anchor="ctr" anchorCtr="0" forceAA="0" compatLnSpc="1">
+                        <a:prstTxWarp prst="textNoShape">
+                          <a:avLst/>
+                        </a:prstTxWarp>
+                        <a:noAutofit/>
+                      </wps:bodyPr>
+                    </wps:wsp>
+                  </a:graphicData>
+                </a:graphic>
+              </wp:anchor>
+            </w:drawing>
+          </mc:Choice>
+          <mc:Fallback>
+            <w:pict>
+              <v:rect w14:anchorId="7CDEFB1E" id="Rectangle 7" o:spid="_x0000_s1036" style="position:absolute;margin-left:.75pt;margin-top:68.05pt;width:93.75pt;height:27.75pt;z-index:251693056;visibility:visible;mso-wrap-style:square;mso-wrap-distance-left:9pt;mso-wrap-distance-top:0;mso-wrap-distance-right:9pt;mso-wrap-distance-bottom:0;mso-position-horizontal:absolute;mso-position-horizontal-relative:text;mso-position-vertical:absolute;mso-position-vertical-relative:text;v-text-anchor:middle" o:gfxdata="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" fillcolor="#5b9bd5 [3204]" strokecolor="#1f4d78 [1604]" strokeweight="1pt">
+                <v:textbox>
+                  <w:txbxContent>
+                    <w:p>
+                      <w:pPr>
+                        <w:jc w:val="center"/>
+                      </w:pPr>
+                      <w:r>
+                        <w:t>Assignment</w:t>
+                      </w:r>
+                    </w:p>
+                  </w:txbxContent>
+                </v:textbox>
+              </v:rect>
+            </w:pict>
+          </mc:Fallback>
+        </mc:AlternateContent>
+      </w:r>
+      <w:r>
+        <w:t>One highlight of Parser is reading Assignment Statement.</w:t>
+      </w:r>
+      <w:r>
+        <w:t xml:space="preserve"> </w:t>
+      </w:r>
+      <w:r>
+        <w:t xml:space="preserve">Our parser use recursive </w:t>
+      </w:r>
+      <w:r>
+        <w:t xml:space="preserve">parsing </w:t>
+      </w:r>
+      <w:r>
+        <w:t>based on the definition of Assignment, Expression, Term, Factor in the course book. Therefore, this parsing process will be very dynamic and can deal with all form of expression.</w:t>
       </w:r>
     </w:p>
     <w:sectPr>
@@ -5059,37 +6389,37 @@
   </dgm:ptLst>
   <dgm:cxnLst>
     <dgm:cxn modelId="{67ADFDA6-6334-4893-8A3A-8A5C06377BCE}" srcId="{F4BB4908-6AC7-45C3-95AA-066CE205AA30}" destId="{4B5CD16F-1DAF-4C2B-B5F1-13F124017B5F}" srcOrd="0" destOrd="0" parTransId="{89DA6560-BA4A-4626-AB48-67F2FAC65DBF}" sibTransId="{FD907144-CB3E-4255-859C-CED88E633385}"/>
-    <dgm:cxn modelId="{D9F8B29C-F623-4AD4-B333-07316F43C585}" type="presOf" srcId="{89DA6560-BA4A-4626-AB48-67F2FAC65DBF}" destId="{05691A80-52B3-4BD3-87FC-292694468FD1}" srcOrd="0" destOrd="0" presId="urn:microsoft.com/office/officeart/2005/8/layout/orgChart1"/>
-    <dgm:cxn modelId="{2826A2C1-7F04-47D4-9519-312134F99F2C}" type="presOf" srcId="{7A57A1F4-CFD5-49D6-AE61-9FEE40A95A83}" destId="{1F5938DF-B58B-42AF-9B31-D40D00007EC7}" srcOrd="0" destOrd="0" presId="urn:microsoft.com/office/officeart/2005/8/layout/orgChart1"/>
-    <dgm:cxn modelId="{5DC500DD-CD11-40F0-ABDE-0D702B7180E2}" type="presOf" srcId="{4B5CD16F-1DAF-4C2B-B5F1-13F124017B5F}" destId="{2A45FF8B-9E70-486D-843A-814578D11E56}" srcOrd="0" destOrd="0" presId="urn:microsoft.com/office/officeart/2005/8/layout/orgChart1"/>
-    <dgm:cxn modelId="{785527F6-6992-42D1-A20D-5F5CA07A41E5}" type="presOf" srcId="{4B5CD16F-1DAF-4C2B-B5F1-13F124017B5F}" destId="{6D62CFA7-ED49-4274-B6C5-57052949A4DF}" srcOrd="1" destOrd="0" presId="urn:microsoft.com/office/officeart/2005/8/layout/orgChart1"/>
-    <dgm:cxn modelId="{676664FC-1899-4FF0-8B9E-E898CDEFBE5D}" type="presOf" srcId="{7A57A1F4-CFD5-49D6-AE61-9FEE40A95A83}" destId="{6B2F1123-7DE2-4FF9-83BB-1684DA7349A4}" srcOrd="1" destOrd="0" presId="urn:microsoft.com/office/officeart/2005/8/layout/orgChart1"/>
-    <dgm:cxn modelId="{C2FA8AA4-112E-4F03-B290-F36B80865692}" type="presOf" srcId="{30A5CA53-5716-4BE8-8470-16DD11FB954C}" destId="{CC2B3717-EF7C-484F-B278-F4421B301006}" srcOrd="0" destOrd="0" presId="urn:microsoft.com/office/officeart/2005/8/layout/orgChart1"/>
+    <dgm:cxn modelId="{A02A708A-1F9B-44CC-A993-108D933369F6}" type="presOf" srcId="{F4BB4908-6AC7-45C3-95AA-066CE205AA30}" destId="{1D9DCEE2-FC8F-4B24-ADB0-1E21A7787E4F}" srcOrd="0" destOrd="0" presId="urn:microsoft.com/office/officeart/2005/8/layout/orgChart1"/>
+    <dgm:cxn modelId="{B8BEBF49-8326-43E2-B97C-33796605F5E5}" type="presOf" srcId="{3DE73785-1BD9-4306-A73B-C78D776EA022}" destId="{E818BE8C-6569-45FD-A7B5-38B2EC5C949C}" srcOrd="0" destOrd="0" presId="urn:microsoft.com/office/officeart/2005/8/layout/orgChart1"/>
     <dgm:cxn modelId="{4745051B-AC58-4354-A745-33B4519E69BE}" srcId="{3DE73785-1BD9-4306-A73B-C78D776EA022}" destId="{F4BB4908-6AC7-45C3-95AA-066CE205AA30}" srcOrd="0" destOrd="0" parTransId="{EFE4CBD3-D0EA-4824-A7B4-FF1B0F8A98D9}" sibTransId="{C1F95D05-0E48-4DF2-9AB0-BD4FC67E6F8B}"/>
-    <dgm:cxn modelId="{C2D0BF12-D581-49F5-850C-A4D48B29C6DB}" type="presOf" srcId="{3DE73785-1BD9-4306-A73B-C78D776EA022}" destId="{E818BE8C-6569-45FD-A7B5-38B2EC5C949C}" srcOrd="0" destOrd="0" presId="urn:microsoft.com/office/officeart/2005/8/layout/orgChart1"/>
-    <dgm:cxn modelId="{8166C5EF-6E14-40DE-9D0D-ADDD08D6F661}" type="presOf" srcId="{F4BB4908-6AC7-45C3-95AA-066CE205AA30}" destId="{1D9DCEE2-FC8F-4B24-ADB0-1E21A7787E4F}" srcOrd="0" destOrd="0" presId="urn:microsoft.com/office/officeart/2005/8/layout/orgChart1"/>
+    <dgm:cxn modelId="{7E4A11B1-AB9C-477E-9FA1-B192D4C8911D}" type="presOf" srcId="{4B5CD16F-1DAF-4C2B-B5F1-13F124017B5F}" destId="{2A45FF8B-9E70-486D-843A-814578D11E56}" srcOrd="0" destOrd="0" presId="urn:microsoft.com/office/officeart/2005/8/layout/orgChart1"/>
+    <dgm:cxn modelId="{864FC10F-6C91-4F21-B1E8-BDF7E543A56F}" type="presOf" srcId="{F4BB4908-6AC7-45C3-95AA-066CE205AA30}" destId="{2422D102-1A3C-4AFB-B6AF-C34D3717A0E4}" srcOrd="1" destOrd="0" presId="urn:microsoft.com/office/officeart/2005/8/layout/orgChart1"/>
     <dgm:cxn modelId="{953CFA72-02FB-4F24-94ED-1430E31E009A}" srcId="{F4BB4908-6AC7-45C3-95AA-066CE205AA30}" destId="{7A57A1F4-CFD5-49D6-AE61-9FEE40A95A83}" srcOrd="1" destOrd="0" parTransId="{30A5CA53-5716-4BE8-8470-16DD11FB954C}" sibTransId="{0427382F-54CB-4F3D-A02A-12AB0520AED8}"/>
-    <dgm:cxn modelId="{D287C6F2-043E-477B-9677-B970F1EF4120}" type="presOf" srcId="{F4BB4908-6AC7-45C3-95AA-066CE205AA30}" destId="{2422D102-1A3C-4AFB-B6AF-C34D3717A0E4}" srcOrd="1" destOrd="0" presId="urn:microsoft.com/office/officeart/2005/8/layout/orgChart1"/>
-    <dgm:cxn modelId="{0EAE1FAC-A145-4A37-81F9-12219C2E471A}" type="presParOf" srcId="{E818BE8C-6569-45FD-A7B5-38B2EC5C949C}" destId="{B661FA50-9DC7-4B3E-BFF7-D4943D305269}" srcOrd="0" destOrd="0" presId="urn:microsoft.com/office/officeart/2005/8/layout/orgChart1"/>
-    <dgm:cxn modelId="{9A0B9793-6A8B-43F5-A284-7BA829B5B2C7}" type="presParOf" srcId="{B661FA50-9DC7-4B3E-BFF7-D4943D305269}" destId="{99D74179-ECF5-4BC7-9411-B758830241ED}" srcOrd="0" destOrd="0" presId="urn:microsoft.com/office/officeart/2005/8/layout/orgChart1"/>
-    <dgm:cxn modelId="{F5FE82A5-4AE7-40F1-81A7-BFD15D292222}" type="presParOf" srcId="{99D74179-ECF5-4BC7-9411-B758830241ED}" destId="{1D9DCEE2-FC8F-4B24-ADB0-1E21A7787E4F}" srcOrd="0" destOrd="0" presId="urn:microsoft.com/office/officeart/2005/8/layout/orgChart1"/>
-    <dgm:cxn modelId="{753423EC-BC37-4508-A842-33A55DC77A2E}" type="presParOf" srcId="{99D74179-ECF5-4BC7-9411-B758830241ED}" destId="{2422D102-1A3C-4AFB-B6AF-C34D3717A0E4}" srcOrd="1" destOrd="0" presId="urn:microsoft.com/office/officeart/2005/8/layout/orgChart1"/>
-    <dgm:cxn modelId="{FD2FBA13-6CE2-4270-AEA5-4DEB64BDD06D}" type="presParOf" srcId="{B661FA50-9DC7-4B3E-BFF7-D4943D305269}" destId="{B897E7B3-F6E1-4958-A127-66B5EC69E4D5}" srcOrd="1" destOrd="0" presId="urn:microsoft.com/office/officeart/2005/8/layout/orgChart1"/>
-    <dgm:cxn modelId="{4F6131A7-CDD9-4630-9A5D-5C0616082CDC}" type="presParOf" srcId="{B897E7B3-F6E1-4958-A127-66B5EC69E4D5}" destId="{05691A80-52B3-4BD3-87FC-292694468FD1}" srcOrd="0" destOrd="0" presId="urn:microsoft.com/office/officeart/2005/8/layout/orgChart1"/>
-    <dgm:cxn modelId="{C5E81099-C1F3-4A34-B011-68276EAE83B7}" type="presParOf" srcId="{B897E7B3-F6E1-4958-A127-66B5EC69E4D5}" destId="{984D4B4A-4FFD-4375-A0DA-7CB63071EC24}" srcOrd="1" destOrd="0" presId="urn:microsoft.com/office/officeart/2005/8/layout/orgChart1"/>
-    <dgm:cxn modelId="{4DBE24CC-F40E-4810-992A-63F2464D92F7}" type="presParOf" srcId="{984D4B4A-4FFD-4375-A0DA-7CB63071EC24}" destId="{0C807392-C25C-455D-8173-BC80B739E433}" srcOrd="0" destOrd="0" presId="urn:microsoft.com/office/officeart/2005/8/layout/orgChart1"/>
-    <dgm:cxn modelId="{E3A1EF3F-D381-4EFF-8AC0-243B8AD11897}" type="presParOf" srcId="{0C807392-C25C-455D-8173-BC80B739E433}" destId="{2A45FF8B-9E70-486D-843A-814578D11E56}" srcOrd="0" destOrd="0" presId="urn:microsoft.com/office/officeart/2005/8/layout/orgChart1"/>
-    <dgm:cxn modelId="{85928BCD-38B5-40C6-860A-710E87A8C819}" type="presParOf" srcId="{0C807392-C25C-455D-8173-BC80B739E433}" destId="{6D62CFA7-ED49-4274-B6C5-57052949A4DF}" srcOrd="1" destOrd="0" presId="urn:microsoft.com/office/officeart/2005/8/layout/orgChart1"/>
-    <dgm:cxn modelId="{E2A1675E-CA24-4341-AAE3-9328DFFE6208}" type="presParOf" srcId="{984D4B4A-4FFD-4375-A0DA-7CB63071EC24}" destId="{E660DA16-546B-42BA-A309-FED22FF5039A}" srcOrd="1" destOrd="0" presId="urn:microsoft.com/office/officeart/2005/8/layout/orgChart1"/>
-    <dgm:cxn modelId="{E6425DAA-D28E-4BB4-8CF2-4DE5DE3D2EC0}" type="presParOf" srcId="{984D4B4A-4FFD-4375-A0DA-7CB63071EC24}" destId="{F9167628-D6D1-457F-A0D1-D50AA41255D9}" srcOrd="2" destOrd="0" presId="urn:microsoft.com/office/officeart/2005/8/layout/orgChart1"/>
-    <dgm:cxn modelId="{8D340295-EF9A-4DB3-98BE-231FA4DB93ED}" type="presParOf" srcId="{B897E7B3-F6E1-4958-A127-66B5EC69E4D5}" destId="{CC2B3717-EF7C-484F-B278-F4421B301006}" srcOrd="2" destOrd="0" presId="urn:microsoft.com/office/officeart/2005/8/layout/orgChart1"/>
-    <dgm:cxn modelId="{68D24F8F-AEB6-478B-8C97-72B1BD6687A4}" type="presParOf" srcId="{B897E7B3-F6E1-4958-A127-66B5EC69E4D5}" destId="{C59FD439-9426-4188-A745-73A9DBCE3138}" srcOrd="3" destOrd="0" presId="urn:microsoft.com/office/officeart/2005/8/layout/orgChart1"/>
-    <dgm:cxn modelId="{F3C4F21D-A13F-42B4-8A2A-238ACDD72C9F}" type="presParOf" srcId="{C59FD439-9426-4188-A745-73A9DBCE3138}" destId="{DB5218C4-170B-405C-A724-8258F90DBAD9}" srcOrd="0" destOrd="0" presId="urn:microsoft.com/office/officeart/2005/8/layout/orgChart1"/>
-    <dgm:cxn modelId="{2DAFCDA2-B216-465F-9DBF-A1A0048BA43F}" type="presParOf" srcId="{DB5218C4-170B-405C-A724-8258F90DBAD9}" destId="{1F5938DF-B58B-42AF-9B31-D40D00007EC7}" srcOrd="0" destOrd="0" presId="urn:microsoft.com/office/officeart/2005/8/layout/orgChart1"/>
-    <dgm:cxn modelId="{AB6BFE96-2D10-465E-A58F-82916A7BF8C0}" type="presParOf" srcId="{DB5218C4-170B-405C-A724-8258F90DBAD9}" destId="{6B2F1123-7DE2-4FF9-83BB-1684DA7349A4}" srcOrd="1" destOrd="0" presId="urn:microsoft.com/office/officeart/2005/8/layout/orgChart1"/>
-    <dgm:cxn modelId="{65AE588A-A626-43E3-AFBE-52A997B1F5B9}" type="presParOf" srcId="{C59FD439-9426-4188-A745-73A9DBCE3138}" destId="{81AFE166-4007-4679-AAB0-B960C4527780}" srcOrd="1" destOrd="0" presId="urn:microsoft.com/office/officeart/2005/8/layout/orgChart1"/>
-    <dgm:cxn modelId="{1852D99B-D85B-483E-99D5-73300DE9C24E}" type="presParOf" srcId="{C59FD439-9426-4188-A745-73A9DBCE3138}" destId="{90891439-FE32-44B3-8C3B-0E802410A397}" srcOrd="2" destOrd="0" presId="urn:microsoft.com/office/officeart/2005/8/layout/orgChart1"/>
-    <dgm:cxn modelId="{6C4A699F-65C2-4FED-997A-4AC92AD38664}" type="presParOf" srcId="{B661FA50-9DC7-4B3E-BFF7-D4943D305269}" destId="{50EED359-0E7C-4B49-9A24-A357D330E406}" srcOrd="2" destOrd="0" presId="urn:microsoft.com/office/officeart/2005/8/layout/orgChart1"/>
+    <dgm:cxn modelId="{1F535CB6-C4FD-4DB3-B6C9-D5DAF8137442}" type="presOf" srcId="{7A57A1F4-CFD5-49D6-AE61-9FEE40A95A83}" destId="{1F5938DF-B58B-42AF-9B31-D40D00007EC7}" srcOrd="0" destOrd="0" presId="urn:microsoft.com/office/officeart/2005/8/layout/orgChart1"/>
+    <dgm:cxn modelId="{F18475FE-F4DD-4D89-B72B-B69DC5EB38C3}" type="presOf" srcId="{7A57A1F4-CFD5-49D6-AE61-9FEE40A95A83}" destId="{6B2F1123-7DE2-4FF9-83BB-1684DA7349A4}" srcOrd="1" destOrd="0" presId="urn:microsoft.com/office/officeart/2005/8/layout/orgChart1"/>
+    <dgm:cxn modelId="{8A9AF6A0-8035-4DBE-94C5-369BEA68EFBF}" type="presOf" srcId="{89DA6560-BA4A-4626-AB48-67F2FAC65DBF}" destId="{05691A80-52B3-4BD3-87FC-292694468FD1}" srcOrd="0" destOrd="0" presId="urn:microsoft.com/office/officeart/2005/8/layout/orgChart1"/>
+    <dgm:cxn modelId="{74145A24-3EB3-4892-A914-379C83E25E5E}" type="presOf" srcId="{4B5CD16F-1DAF-4C2B-B5F1-13F124017B5F}" destId="{6D62CFA7-ED49-4274-B6C5-57052949A4DF}" srcOrd="1" destOrd="0" presId="urn:microsoft.com/office/officeart/2005/8/layout/orgChart1"/>
+    <dgm:cxn modelId="{C7931B99-6FBA-4773-BD9A-3C3A065A7C47}" type="presOf" srcId="{30A5CA53-5716-4BE8-8470-16DD11FB954C}" destId="{CC2B3717-EF7C-484F-B278-F4421B301006}" srcOrd="0" destOrd="0" presId="urn:microsoft.com/office/officeart/2005/8/layout/orgChart1"/>
+    <dgm:cxn modelId="{A5B43162-4FDC-4163-B141-F2ACBA24D725}" type="presParOf" srcId="{E818BE8C-6569-45FD-A7B5-38B2EC5C949C}" destId="{B661FA50-9DC7-4B3E-BFF7-D4943D305269}" srcOrd="0" destOrd="0" presId="urn:microsoft.com/office/officeart/2005/8/layout/orgChart1"/>
+    <dgm:cxn modelId="{D8EDC02C-5CA9-4A14-B7B5-02654B431B8A}" type="presParOf" srcId="{B661FA50-9DC7-4B3E-BFF7-D4943D305269}" destId="{99D74179-ECF5-4BC7-9411-B758830241ED}" srcOrd="0" destOrd="0" presId="urn:microsoft.com/office/officeart/2005/8/layout/orgChart1"/>
+    <dgm:cxn modelId="{79B0392D-69E7-41D8-B28C-E9AF4CAB5CD1}" type="presParOf" srcId="{99D74179-ECF5-4BC7-9411-B758830241ED}" destId="{1D9DCEE2-FC8F-4B24-ADB0-1E21A7787E4F}" srcOrd="0" destOrd="0" presId="urn:microsoft.com/office/officeart/2005/8/layout/orgChart1"/>
+    <dgm:cxn modelId="{60BE683F-9177-4502-B10F-A0D7DD992173}" type="presParOf" srcId="{99D74179-ECF5-4BC7-9411-B758830241ED}" destId="{2422D102-1A3C-4AFB-B6AF-C34D3717A0E4}" srcOrd="1" destOrd="0" presId="urn:microsoft.com/office/officeart/2005/8/layout/orgChart1"/>
+    <dgm:cxn modelId="{94E38932-6B9F-4FD4-88A4-7E26AEEBE12D}" type="presParOf" srcId="{B661FA50-9DC7-4B3E-BFF7-D4943D305269}" destId="{B897E7B3-F6E1-4958-A127-66B5EC69E4D5}" srcOrd="1" destOrd="0" presId="urn:microsoft.com/office/officeart/2005/8/layout/orgChart1"/>
+    <dgm:cxn modelId="{6B0ED979-D793-4DDA-ABE3-2DA7AFE35D82}" type="presParOf" srcId="{B897E7B3-F6E1-4958-A127-66B5EC69E4D5}" destId="{05691A80-52B3-4BD3-87FC-292694468FD1}" srcOrd="0" destOrd="0" presId="urn:microsoft.com/office/officeart/2005/8/layout/orgChart1"/>
+    <dgm:cxn modelId="{B09262CE-38B1-4C25-805D-A83320F42AFE}" type="presParOf" srcId="{B897E7B3-F6E1-4958-A127-66B5EC69E4D5}" destId="{984D4B4A-4FFD-4375-A0DA-7CB63071EC24}" srcOrd="1" destOrd="0" presId="urn:microsoft.com/office/officeart/2005/8/layout/orgChart1"/>
+    <dgm:cxn modelId="{F8CED02B-1F46-463A-B4C2-FAEFF3B7A21C}" type="presParOf" srcId="{984D4B4A-4FFD-4375-A0DA-7CB63071EC24}" destId="{0C807392-C25C-455D-8173-BC80B739E433}" srcOrd="0" destOrd="0" presId="urn:microsoft.com/office/officeart/2005/8/layout/orgChart1"/>
+    <dgm:cxn modelId="{7288098F-B889-4F45-B283-753FBD552C05}" type="presParOf" srcId="{0C807392-C25C-455D-8173-BC80B739E433}" destId="{2A45FF8B-9E70-486D-843A-814578D11E56}" srcOrd="0" destOrd="0" presId="urn:microsoft.com/office/officeart/2005/8/layout/orgChart1"/>
+    <dgm:cxn modelId="{5FE3E6DB-2F4A-4815-8771-D251C3D36E07}" type="presParOf" srcId="{0C807392-C25C-455D-8173-BC80B739E433}" destId="{6D62CFA7-ED49-4274-B6C5-57052949A4DF}" srcOrd="1" destOrd="0" presId="urn:microsoft.com/office/officeart/2005/8/layout/orgChart1"/>
+    <dgm:cxn modelId="{B9655C11-149D-46E5-A14E-3F1EA58F8795}" type="presParOf" srcId="{984D4B4A-4FFD-4375-A0DA-7CB63071EC24}" destId="{E660DA16-546B-42BA-A309-FED22FF5039A}" srcOrd="1" destOrd="0" presId="urn:microsoft.com/office/officeart/2005/8/layout/orgChart1"/>
+    <dgm:cxn modelId="{84D5A58A-8CEE-448B-AB07-E7EAC233D90B}" type="presParOf" srcId="{984D4B4A-4FFD-4375-A0DA-7CB63071EC24}" destId="{F9167628-D6D1-457F-A0D1-D50AA41255D9}" srcOrd="2" destOrd="0" presId="urn:microsoft.com/office/officeart/2005/8/layout/orgChart1"/>
+    <dgm:cxn modelId="{545C3D2C-81EA-42D8-997A-7F2217100F0B}" type="presParOf" srcId="{B897E7B3-F6E1-4958-A127-66B5EC69E4D5}" destId="{CC2B3717-EF7C-484F-B278-F4421B301006}" srcOrd="2" destOrd="0" presId="urn:microsoft.com/office/officeart/2005/8/layout/orgChart1"/>
+    <dgm:cxn modelId="{86805619-41CA-49F0-9340-CADB0E3D0A0F}" type="presParOf" srcId="{B897E7B3-F6E1-4958-A127-66B5EC69E4D5}" destId="{C59FD439-9426-4188-A745-73A9DBCE3138}" srcOrd="3" destOrd="0" presId="urn:microsoft.com/office/officeart/2005/8/layout/orgChart1"/>
+    <dgm:cxn modelId="{FA1C5C4E-173C-455C-AD64-552819F1843F}" type="presParOf" srcId="{C59FD439-9426-4188-A745-73A9DBCE3138}" destId="{DB5218C4-170B-405C-A724-8258F90DBAD9}" srcOrd="0" destOrd="0" presId="urn:microsoft.com/office/officeart/2005/8/layout/orgChart1"/>
+    <dgm:cxn modelId="{AFD503B4-12D1-4AFB-8033-4FFF63324F1C}" type="presParOf" srcId="{DB5218C4-170B-405C-A724-8258F90DBAD9}" destId="{1F5938DF-B58B-42AF-9B31-D40D00007EC7}" srcOrd="0" destOrd="0" presId="urn:microsoft.com/office/officeart/2005/8/layout/orgChart1"/>
+    <dgm:cxn modelId="{49EA3C81-1BC6-4A4E-9A81-9D26EA70340C}" type="presParOf" srcId="{DB5218C4-170B-405C-A724-8258F90DBAD9}" destId="{6B2F1123-7DE2-4FF9-83BB-1684DA7349A4}" srcOrd="1" destOrd="0" presId="urn:microsoft.com/office/officeart/2005/8/layout/orgChart1"/>
+    <dgm:cxn modelId="{3C6CFE74-311C-47B5-9C83-C99408FF5E01}" type="presParOf" srcId="{C59FD439-9426-4188-A745-73A9DBCE3138}" destId="{81AFE166-4007-4679-AAB0-B960C4527780}" srcOrd="1" destOrd="0" presId="urn:microsoft.com/office/officeart/2005/8/layout/orgChart1"/>
+    <dgm:cxn modelId="{7E97E78D-D71B-4F26-A57A-534013A5F29B}" type="presParOf" srcId="{C59FD439-9426-4188-A745-73A9DBCE3138}" destId="{90891439-FE32-44B3-8C3B-0E802410A397}" srcOrd="2" destOrd="0" presId="urn:microsoft.com/office/officeart/2005/8/layout/orgChart1"/>
+    <dgm:cxn modelId="{72CF5CEB-CB95-49B2-8873-A26917181C3C}" type="presParOf" srcId="{B661FA50-9DC7-4B3E-BFF7-D4943D305269}" destId="{50EED359-0E7C-4B49-9A24-A357D330E406}" srcOrd="2" destOrd="0" presId="urn:microsoft.com/office/officeart/2005/8/layout/orgChart1"/>
   </dgm:cxnLst>
   <dgm:bg/>
   <dgm:whole/>
@@ -5116,8 +6446,8 @@
       </dsp:nvSpPr>
       <dsp:spPr>
         <a:xfrm>
-          <a:off x="2089503" y="723247"/>
-          <a:ext cx="1189597" cy="383516"/>
+          <a:off x="1746730" y="495225"/>
+          <a:ext cx="994450" cy="320602"/>
         </a:xfrm>
         <a:custGeom>
           <a:avLst/>
@@ -5131,13 +6461,13 @@
                 <a:pt x="0" y="0"/>
               </a:moveTo>
               <a:lnTo>
-                <a:pt x="0" y="182230"/>
+                <a:pt x="0" y="152336"/>
               </a:lnTo>
               <a:lnTo>
-                <a:pt x="1189597" y="182230"/>
+                <a:pt x="994450" y="152336"/>
               </a:lnTo>
               <a:lnTo>
-                <a:pt x="1189597" y="383516"/>
+                <a:pt x="994450" y="320602"/>
               </a:lnTo>
             </a:path>
           </a:pathLst>
@@ -5178,8 +6508,8 @@
       </dsp:nvSpPr>
       <dsp:spPr>
         <a:xfrm>
-          <a:off x="959524" y="723247"/>
-          <a:ext cx="1129978" cy="383516"/>
+          <a:off x="802119" y="495225"/>
+          <a:ext cx="944611" cy="320602"/>
         </a:xfrm>
         <a:custGeom>
           <a:avLst/>
@@ -5190,16 +6520,16 @@
           <a:pathLst>
             <a:path>
               <a:moveTo>
-                <a:pt x="1129978" y="0"/>
+                <a:pt x="944611" y="0"/>
               </a:moveTo>
               <a:lnTo>
-                <a:pt x="1129978" y="182230"/>
+                <a:pt x="944611" y="152336"/>
               </a:lnTo>
               <a:lnTo>
-                <a:pt x="0" y="182230"/>
+                <a:pt x="0" y="152336"/>
               </a:lnTo>
               <a:lnTo>
-                <a:pt x="0" y="383516"/>
+                <a:pt x="0" y="320602"/>
               </a:lnTo>
             </a:path>
           </a:pathLst>
@@ -5240,8 +6570,8 @@
       </dsp:nvSpPr>
       <dsp:spPr>
         <a:xfrm>
-          <a:off x="1131000" y="236462"/>
-          <a:ext cx="1917005" cy="486785"/>
+          <a:off x="945465" y="88294"/>
+          <a:ext cx="1602530" cy="406930"/>
         </a:xfrm>
         <a:prstGeom prst="rect">
           <a:avLst/>
@@ -5306,8 +6636,8 @@
         </a:p>
       </dsp:txBody>
       <dsp:txXfrm>
-        <a:off x="1131000" y="236462"/>
-        <a:ext cx="1917005" cy="486785"/>
+        <a:off x="945465" y="88294"/>
+        <a:ext cx="1602530" cy="406930"/>
       </dsp:txXfrm>
     </dsp:sp>
     <dsp:sp modelId="{2A45FF8B-9E70-486D-843A-814578D11E56}">
@@ -5317,8 +6647,8 @@
       </dsp:nvSpPr>
       <dsp:spPr>
         <a:xfrm>
-          <a:off x="1021" y="1106763"/>
-          <a:ext cx="1917005" cy="958502"/>
+          <a:off x="854" y="815827"/>
+          <a:ext cx="1602530" cy="801265"/>
         </a:xfrm>
         <a:prstGeom prst="rect">
           <a:avLst/>
@@ -5404,8 +6734,8 @@
         </a:p>
       </dsp:txBody>
       <dsp:txXfrm>
-        <a:off x="1021" y="1106763"/>
-        <a:ext cx="1917005" cy="958502"/>
+        <a:off x="854" y="815827"/>
+        <a:ext cx="1602530" cy="801265"/>
       </dsp:txXfrm>
     </dsp:sp>
     <dsp:sp modelId="{1F5938DF-B58B-42AF-9B31-D40D00007EC7}">
@@ -5415,8 +6745,8 @@
       </dsp:nvSpPr>
       <dsp:spPr>
         <a:xfrm>
-          <a:off x="2320598" y="1106763"/>
-          <a:ext cx="1917005" cy="1580954"/>
+          <a:off x="1939915" y="815827"/>
+          <a:ext cx="1602530" cy="1321606"/>
         </a:xfrm>
         <a:prstGeom prst="rect">
           <a:avLst/>
@@ -5565,8 +6895,8 @@
         </a:p>
       </dsp:txBody>
       <dsp:txXfrm>
-        <a:off x="2320598" y="1106763"/>
-        <a:ext cx="1917005" cy="1580954"/>
+        <a:off x="1939915" y="815827"/>
+        <a:ext cx="1602530" cy="1321606"/>
       </dsp:txXfrm>
     </dsp:sp>
   </dsp:spTree>

</xml_diff>